<commit_message>
Added rules for determining annotations and collections for members created from relationships
</commit_message>
<xml_diff>
--- a/doc/Mapping_UML_to_IDL.docx
+++ b/doc/Mapping_UML_to_IDL.docx
@@ -1,6 +1,6 @@
 
 <file path=word/document.xml><?xml version="1.0" encoding="utf-8"?>
-<w:document xmlns:wpc="http://schemas.microsoft.com/office/word/2010/wordprocessingCanvas" xmlns:mc="http://schemas.openxmlformats.org/markup-compatibility/2006" xmlns:o="urn:schemas-microsoft-com:office:office" xmlns:r="http://schemas.openxmlformats.org/officeDocument/2006/relationships" xmlns:m="http://schemas.openxmlformats.org/officeDocument/2006/math" xmlns:v="urn:schemas-microsoft-com:vml" xmlns:wp14="http://schemas.microsoft.com/office/word/2010/wordprocessingDrawing" xmlns:wp="http://schemas.openxmlformats.org/drawingml/2006/wordprocessingDrawing" xmlns:w10="urn:schemas-microsoft-com:office:word" xmlns:w="http://schemas.openxmlformats.org/wordprocessingml/2006/main" xmlns:w14="http://schemas.microsoft.com/office/word/2010/wordml" xmlns:wpg="http://schemas.microsoft.com/office/word/2010/wordprocessingGroup" xmlns:wpi="http://schemas.microsoft.com/office/word/2010/wordprocessingInk" xmlns:wne="http://schemas.microsoft.com/office/word/2006/wordml" xmlns:wps="http://schemas.microsoft.com/office/word/2010/wordprocessingShape" mc:Ignorable="w14 wp14">
+<w:document xmlns:wpc="http://schemas.microsoft.com/office/word/2010/wordprocessingCanvas" xmlns:mo="http://schemas.microsoft.com/office/mac/office/2008/main" xmlns:mc="http://schemas.openxmlformats.org/markup-compatibility/2006" xmlns:mv="urn:schemas-microsoft-com:mac:vml" xmlns:o="urn:schemas-microsoft-com:office:office" xmlns:r="http://schemas.openxmlformats.org/officeDocument/2006/relationships" xmlns:m="http://schemas.openxmlformats.org/officeDocument/2006/math" xmlns:v="urn:schemas-microsoft-com:vml" xmlns:wp14="http://schemas.microsoft.com/office/word/2010/wordprocessingDrawing" xmlns:wp="http://schemas.openxmlformats.org/drawingml/2006/wordprocessingDrawing" xmlns:w10="urn:schemas-microsoft-com:office:word" xmlns:w="http://schemas.openxmlformats.org/wordprocessingml/2006/main" xmlns:w14="http://schemas.microsoft.com/office/word/2010/wordml" xmlns:wpg="http://schemas.microsoft.com/office/word/2010/wordprocessingGroup" xmlns:wpi="http://schemas.microsoft.com/office/word/2010/wordprocessingInk" xmlns:wne="http://schemas.microsoft.com/office/word/2006/wordml" xmlns:wps="http://schemas.microsoft.com/office/word/2010/wordprocessingShape" mc:Ignorable="w14 wp14">
   <w:body>
     <w:p/>
     <w:p>
@@ -93,7 +93,6 @@
       </w:r>
     </w:p>
     <w:p>
-      <w:proofErr w:type="gramStart"/>
       <w:r>
         <w:rPr>
           <w:b/>
@@ -101,11 +100,7 @@
         <w:t>Figure 1</w:t>
       </w:r>
       <w:r>
-        <w:t>.</w:t>
-      </w:r>
-      <w:proofErr w:type="gramEnd"/>
-      <w:r>
-        <w:t xml:space="preserve">  </w:t>
+        <w:t xml:space="preserve">.  </w:t>
       </w:r>
       <w:proofErr w:type="gramStart"/>
       <w:r>
@@ -678,7 +673,6 @@
       </w:r>
     </w:p>
     <w:p>
-      <w:proofErr w:type="gramStart"/>
       <w:r>
         <w:rPr>
           <w:b/>
@@ -692,11 +686,7 @@
         <w:t xml:space="preserve"> 1</w:t>
       </w:r>
       <w:r>
-        <w:t>.</w:t>
-      </w:r>
-      <w:proofErr w:type="gramEnd"/>
-      <w:r>
-        <w:t xml:space="preserve"> </w:t>
+        <w:t xml:space="preserve">. </w:t>
       </w:r>
       <w:r>
         <w:rPr>
@@ -3042,7 +3032,6 @@
       </w:r>
     </w:p>
     <w:p>
-      <w:proofErr w:type="gramStart"/>
       <w:r>
         <w:rPr>
           <w:b/>
@@ -3056,11 +3045,7 @@
         <w:t>2</w:t>
       </w:r>
       <w:r>
-        <w:t>.</w:t>
-      </w:r>
-      <w:proofErr w:type="gramEnd"/>
-      <w:r>
-        <w:t xml:space="preserve">  </w:t>
+        <w:t xml:space="preserve">.  </w:t>
       </w:r>
       <w:r>
         <w:rPr>
@@ -3189,11 +3174,11 @@
       </w:r>
       <w:proofErr w:type="gramStart"/>
       <w:r>
-        <w:t>sequence&lt;</w:t>
+        <w:t>sequence</w:t>
       </w:r>
       <w:proofErr w:type="gramEnd"/>
       <w:r>
-        <w:t>long,10&gt; m_bounded_seq1;</w:t>
+        <w:t>&lt;long,10&gt; m_bounded_seq1;</w:t>
       </w:r>
     </w:p>
     <w:p>
@@ -3205,11 +3190,11 @@
       </w:r>
       <w:proofErr w:type="gramStart"/>
       <w:r>
-        <w:t>sequence&lt;</w:t>
+        <w:t>sequence</w:t>
       </w:r>
       <w:proofErr w:type="gramEnd"/>
       <w:r>
-        <w:t>long,20&gt; m_bounded_seq2;</w:t>
+        <w:t>&lt;long,20&gt; m_bounded_seq2;</w:t>
       </w:r>
     </w:p>
     <w:p>
@@ -3221,11 +3206,11 @@
       </w:r>
       <w:proofErr w:type="gramStart"/>
       <w:r>
-        <w:t>sequence&lt;</w:t>
+        <w:t>sequence</w:t>
       </w:r>
       <w:proofErr w:type="gramEnd"/>
       <w:r>
-        <w:t>long,30&gt; m_bounded_seq3;</w:t>
+        <w:t>&lt;long,30&gt; m_bounded_seq3;</w:t>
       </w:r>
     </w:p>
     <w:p>
@@ -3237,11 +3222,11 @@
       </w:r>
       <w:proofErr w:type="gramStart"/>
       <w:r>
-        <w:t>sequence&lt;</w:t>
+        <w:t>sequence</w:t>
       </w:r>
       <w:proofErr w:type="gramEnd"/>
       <w:r>
-        <w:t xml:space="preserve">long&gt; </w:t>
+        <w:t xml:space="preserve">&lt;long&gt; </w:t>
       </w:r>
       <w:proofErr w:type="spellStart"/>
       <w:r>
@@ -3349,7 +3334,6 @@
     </w:p>
     <w:p/>
     <w:p>
-      <w:proofErr w:type="gramStart"/>
       <w:r>
         <w:rPr>
           <w:b/>
@@ -3369,11 +3353,7 @@
         <w:t>2</w:t>
       </w:r>
       <w:r>
-        <w:t>.</w:t>
-      </w:r>
-      <w:proofErr w:type="gramEnd"/>
-      <w:r>
-        <w:t xml:space="preserve">  </w:t>
+        <w:t xml:space="preserve">.  </w:t>
       </w:r>
       <w:r>
         <w:rPr>
@@ -4720,7 +4700,6 @@
       </w:pPr>
     </w:p>
     <w:p>
-      <w:proofErr w:type="gramStart"/>
       <w:r>
         <w:rPr>
           <w:b/>
@@ -4740,11 +4719,7 @@
         <w:t>3</w:t>
       </w:r>
       <w:r>
-        <w:t>.</w:t>
-      </w:r>
-      <w:proofErr w:type="gramEnd"/>
-      <w:r>
-        <w:t xml:space="preserve"> </w:t>
+        <w:t xml:space="preserve">. </w:t>
       </w:r>
       <w:r>
         <w:rPr>
@@ -6171,15 +6146,22 @@
         <w:t>,</w:t>
       </w:r>
       <w:r>
-        <w:t xml:space="preserve"> not </w:t>
-      </w:r>
-      <w:proofErr w:type="gramStart"/>
-      <w:r>
-        <w:t>“none</w:t>
-      </w:r>
-      <w:proofErr w:type="gramEnd"/>
-      <w:r>
-        <w:t>”).</w:t>
+        <w:t xml:space="preserve"> not “none”).</w:t>
+      </w:r>
+    </w:p>
+    <w:p/>
+    <w:p>
+      <w:r>
+        <w:t xml:space="preserve">Note: In previous versions (1.6 and earlier) there was an additional requirement on the TARGET role </w:t>
+      </w:r>
+      <w:r>
+        <w:rPr>
+          <w:b/>
+        </w:rPr>
+        <w:t>Containment</w:t>
+      </w:r>
+      <w:r>
+        <w:t>:</w:t>
       </w:r>
     </w:p>
     <w:p>
@@ -6203,16 +6185,34 @@
         <w:t xml:space="preserve"> (see Advanced properties) must be “Value” as opposed to “Unspecified” or “Reference”.</w:t>
       </w:r>
     </w:p>
-    <w:p>
-      <w:pPr>
-        <w:pStyle w:val="ListParagraph"/>
-        <w:numPr>
-          <w:ilvl w:val="0"/>
-          <w:numId w:val="0"/>
-        </w:numPr>
-        <w:ind w:left="720"/>
-      </w:pPr>
-    </w:p>
+    <w:p/>
+    <w:p>
+      <w:r>
+        <w:t xml:space="preserve">This requirement has been removed because it is understood that the relationship kind (Shared/Composite) already captures the intent that the related class appears as member and the TARGET role </w:t>
+      </w:r>
+      <w:r>
+        <w:rPr>
+          <w:b/>
+        </w:rPr>
+        <w:t>Containment</w:t>
+      </w:r>
+      <w:r>
+        <w:t xml:space="preserve"> </w:t>
+      </w:r>
+      <w:r>
+        <w:t xml:space="preserve">should affect only </w:t>
+      </w:r>
+      <w:r>
+        <w:rPr>
+          <w:i/>
+        </w:rPr>
+        <w:t>how</w:t>
+      </w:r>
+      <w:r>
+        <w:t xml:space="preserve"> the member appears, not whether the member appears or not.</w:t>
+      </w:r>
+    </w:p>
+    <w:p/>
     <w:p>
       <w:r>
         <w:t>Figure 5 shows how the different kinds of class relationships appear visually in Enterprise Architect:</w:t>
@@ -6317,6 +6317,7 @@
     <w:p/>
     <w:p>
       <w:r>
+        <w:lastRenderedPageBreak/>
         <w:t>Applying the rules to the associations that appear in Figure 5 result</w:t>
       </w:r>
       <w:r>
@@ -6408,10 +6409,1453 @@
     <w:p/>
     <w:p>
       <w:pPr>
+        <w:pStyle w:val="Heading3"/>
+      </w:pPr>
+      <w:r>
+        <w:t>Rules for determining annotations and collections for members created from relationships</w:t>
+      </w:r>
+    </w:p>
+    <w:p>
+      <w:r>
+        <w:t xml:space="preserve">Similar to IDL structure members created from UML class attributes, the structure members created from class relationships can also “”appear as IDL4 members, </w:t>
+      </w:r>
+      <w:r>
+        <w:rPr>
+          <w:rFonts w:ascii="Courier New" w:hAnsi="Courier New" w:cs="Courier New"/>
+        </w:rPr>
+        <w:t>@Shared</w:t>
+      </w:r>
+      <w:r>
+        <w:t xml:space="preserve"> members (pointers in RTI </w:t>
+      </w:r>
+      <w:proofErr w:type="spellStart"/>
+      <w:r>
+        <w:t>Connext</w:t>
+      </w:r>
+      <w:proofErr w:type="spellEnd"/>
+      <w:r>
+        <w:t xml:space="preserve"> DDS 5.2),  </w:t>
+      </w:r>
+      <w:r>
+        <w:rPr>
+          <w:rFonts w:ascii="Courier New" w:hAnsi="Courier New" w:cs="Courier New"/>
+        </w:rPr>
+        <w:t>@</w:t>
+      </w:r>
+      <w:r>
+        <w:rPr>
+          <w:rFonts w:ascii="Courier New" w:hAnsi="Courier New" w:cs="Courier New"/>
+        </w:rPr>
+        <w:t>Optional</w:t>
+      </w:r>
+      <w:r>
+        <w:t xml:space="preserve"> </w:t>
+      </w:r>
+      <w:r>
+        <w:t xml:space="preserve">members or sequences. </w:t>
+      </w:r>
+    </w:p>
+    <w:p>
+      <w:r>
+        <w:t xml:space="preserve">The decision is based on the </w:t>
+      </w:r>
+      <w:r>
+        <w:t xml:space="preserve">association TARGET role and more specifically on the value of the </w:t>
+      </w:r>
+      <w:proofErr w:type="gramStart"/>
+      <w:r>
+        <w:rPr>
+          <w:b/>
+        </w:rPr>
+        <w:t>Multiplicity</w:t>
+      </w:r>
+      <w:r>
+        <w:t xml:space="preserve">  and</w:t>
+      </w:r>
+      <w:proofErr w:type="gramEnd"/>
+      <w:r>
+        <w:t xml:space="preserve"> </w:t>
+      </w:r>
+      <w:r>
+        <w:rPr>
+          <w:b/>
+        </w:rPr>
+        <w:t>C</w:t>
+      </w:r>
+      <w:r>
+        <w:rPr>
+          <w:b/>
+        </w:rPr>
+        <w:t>ontainment</w:t>
+      </w:r>
+      <w:r>
+        <w:t xml:space="preserve"> properties.</w:t>
+      </w:r>
+    </w:p>
+    <w:p/>
+    <w:p>
+      <w:pPr>
+        <w:pStyle w:val="ListParagraph"/>
+        <w:numPr>
+          <w:ilvl w:val="0"/>
+          <w:numId w:val="2"/>
+        </w:numPr>
+      </w:pPr>
+      <w:proofErr w:type="gramStart"/>
+      <w:r>
+        <w:t xml:space="preserve">If  </w:t>
+      </w:r>
+      <w:r>
+        <w:rPr>
+          <w:rFonts w:ascii="Courier New" w:hAnsi="Courier New" w:cs="Courier New"/>
+        </w:rPr>
+        <w:t>Multiplicity</w:t>
+      </w:r>
+      <w:proofErr w:type="gramEnd"/>
+      <w:r>
+        <w:rPr>
+          <w:rFonts w:ascii="Courier New" w:hAnsi="Courier New" w:cs="Courier New"/>
+        </w:rPr>
+        <w:t xml:space="preserve"> == 1</w:t>
+      </w:r>
+      <w:r>
+        <w:t xml:space="preserve">  </w:t>
+      </w:r>
+      <w:r>
+        <w:t xml:space="preserve">or </w:t>
+      </w:r>
+      <w:r>
+        <w:rPr>
+          <w:rFonts w:ascii="Courier New" w:hAnsi="Courier New" w:cs="Courier New"/>
+        </w:rPr>
+        <w:t>Multiplicity</w:t>
+      </w:r>
+      <w:r>
+        <w:rPr>
+          <w:rFonts w:ascii="Courier New" w:hAnsi="Courier New" w:cs="Courier New"/>
+        </w:rPr>
+        <w:t xml:space="preserve"> == 0</w:t>
+      </w:r>
+      <w:r>
+        <w:t>, or it is unspecified, then the association maps to:</w:t>
+      </w:r>
+    </w:p>
+    <w:p>
+      <w:pPr>
+        <w:pStyle w:val="ListParagraph"/>
+        <w:numPr>
+          <w:ilvl w:val="1"/>
+          <w:numId w:val="2"/>
+        </w:numPr>
+      </w:pPr>
+      <w:r>
+        <w:t>A regular member if</w:t>
+      </w:r>
+      <w:r>
+        <w:t xml:space="preserve"> </w:t>
+      </w:r>
+      <w:r>
+        <w:rPr>
+          <w:rFonts w:ascii="Courier New" w:hAnsi="Courier New" w:cs="Courier New"/>
+        </w:rPr>
+        <w:t>Containment</w:t>
+      </w:r>
+      <w:r>
+        <w:rPr>
+          <w:rFonts w:ascii="Courier New" w:hAnsi="Courier New" w:cs="Courier New"/>
+        </w:rPr>
+        <w:t xml:space="preserve"> == </w:t>
+      </w:r>
+      <w:r>
+        <w:rPr>
+          <w:rFonts w:ascii="Courier New" w:hAnsi="Courier New" w:cs="Courier New"/>
+        </w:rPr>
+        <w:t>Value</w:t>
+      </w:r>
+      <w:r>
+        <w:t>.</w:t>
+      </w:r>
+    </w:p>
+    <w:p>
+      <w:pPr>
+        <w:pStyle w:val="ListParagraph"/>
+        <w:numPr>
+          <w:ilvl w:val="1"/>
+          <w:numId w:val="2"/>
+        </w:numPr>
+      </w:pPr>
+      <w:r>
+        <w:t xml:space="preserve">A </w:t>
+      </w:r>
+      <w:r>
+        <w:rPr>
+          <w:rFonts w:ascii="Courier New" w:hAnsi="Courier New" w:cs="Courier New"/>
+        </w:rPr>
+        <w:t>@Shared</w:t>
+      </w:r>
+      <w:r>
+        <w:t xml:space="preserve"> member if </w:t>
+      </w:r>
+      <w:r>
+        <w:rPr>
+          <w:rFonts w:ascii="Courier New" w:hAnsi="Courier New" w:cs="Courier New"/>
+        </w:rPr>
+        <w:t>Containment</w:t>
+      </w:r>
+      <w:r>
+        <w:rPr>
+          <w:rFonts w:ascii="Courier New" w:hAnsi="Courier New" w:cs="Courier New"/>
+        </w:rPr>
+        <w:t xml:space="preserve"> == </w:t>
+      </w:r>
+      <w:r>
+        <w:rPr>
+          <w:rFonts w:ascii="Courier New" w:hAnsi="Courier New" w:cs="Courier New"/>
+        </w:rPr>
+        <w:t>Reference</w:t>
+      </w:r>
+      <w:r>
+        <w:t xml:space="preserve"> </w:t>
+      </w:r>
+    </w:p>
+    <w:p>
+      <w:pPr>
+        <w:pStyle w:val="ListParagraph"/>
+        <w:numPr>
+          <w:ilvl w:val="1"/>
+          <w:numId w:val="2"/>
+        </w:numPr>
+      </w:pPr>
+      <w:r>
+        <w:t xml:space="preserve">If </w:t>
+      </w:r>
+      <w:r>
+        <w:rPr>
+          <w:rFonts w:ascii="Courier New" w:hAnsi="Courier New" w:cs="Courier New"/>
+        </w:rPr>
+        <w:t>Containment</w:t>
+      </w:r>
+      <w:r>
+        <w:rPr>
+          <w:rFonts w:ascii="Courier New" w:hAnsi="Courier New" w:cs="Courier New"/>
+        </w:rPr>
+        <w:t xml:space="preserve"> == </w:t>
+      </w:r>
+      <w:r>
+        <w:rPr>
+          <w:rFonts w:ascii="Courier New" w:hAnsi="Courier New" w:cs="Courier New"/>
+        </w:rPr>
+        <w:t xml:space="preserve">Unspecified </w:t>
+      </w:r>
+      <w:r>
+        <w:t xml:space="preserve">the decision is based on the SOURCE </w:t>
+      </w:r>
+      <w:proofErr w:type="gramStart"/>
+      <w:r>
+        <w:rPr>
+          <w:b/>
+        </w:rPr>
+        <w:t>Aggregation</w:t>
+      </w:r>
+      <w:r>
+        <w:t xml:space="preserve">  property</w:t>
+      </w:r>
+      <w:proofErr w:type="gramEnd"/>
+      <w:r>
+        <w:t xml:space="preserve">. </w:t>
+      </w:r>
+    </w:p>
+    <w:p>
+      <w:pPr>
+        <w:pStyle w:val="ListParagraph"/>
+        <w:numPr>
+          <w:ilvl w:val="2"/>
+          <w:numId w:val="2"/>
+        </w:numPr>
+      </w:pPr>
+      <w:r>
+        <w:t xml:space="preserve">If </w:t>
+      </w:r>
+      <w:r>
+        <w:rPr>
+          <w:rFonts w:ascii="Courier New" w:hAnsi="Courier New" w:cs="Courier New"/>
+        </w:rPr>
+        <w:t>Aggregation</w:t>
+      </w:r>
+      <w:r>
+        <w:rPr>
+          <w:rFonts w:ascii="Courier New" w:hAnsi="Courier New" w:cs="Courier New"/>
+        </w:rPr>
+        <w:t xml:space="preserve"> == </w:t>
+      </w:r>
+      <w:r>
+        <w:rPr>
+          <w:rFonts w:ascii="Courier New" w:hAnsi="Courier New" w:cs="Courier New"/>
+        </w:rPr>
+        <w:t xml:space="preserve">Composite </w:t>
+      </w:r>
+      <w:r>
+        <w:t>the member is generated as a regular member.</w:t>
+      </w:r>
+    </w:p>
+    <w:p>
+      <w:pPr>
+        <w:pStyle w:val="ListParagraph"/>
+        <w:numPr>
+          <w:ilvl w:val="2"/>
+          <w:numId w:val="2"/>
+        </w:numPr>
+      </w:pPr>
+      <w:r>
+        <w:t xml:space="preserve">If </w:t>
+      </w:r>
+      <w:r>
+        <w:rPr>
+          <w:rFonts w:ascii="Courier New" w:hAnsi="Courier New" w:cs="Courier New"/>
+        </w:rPr>
+        <w:t>Aggregation</w:t>
+      </w:r>
+      <w:r>
+        <w:rPr>
+          <w:rFonts w:ascii="Courier New" w:hAnsi="Courier New" w:cs="Courier New"/>
+        </w:rPr>
+        <w:t xml:space="preserve"> == </w:t>
+      </w:r>
+      <w:r>
+        <w:rPr>
+          <w:rFonts w:ascii="Courier New" w:hAnsi="Courier New" w:cs="Courier New"/>
+        </w:rPr>
+        <w:t xml:space="preserve">Shared </w:t>
+      </w:r>
+      <w:r>
+        <w:t xml:space="preserve">the member is generated as a </w:t>
+      </w:r>
+      <w:r>
+        <w:rPr>
+          <w:rFonts w:ascii="Courier New" w:hAnsi="Courier New" w:cs="Courier New"/>
+        </w:rPr>
+        <w:t>@Shared</w:t>
+      </w:r>
+      <w:r>
+        <w:t xml:space="preserve"> member.</w:t>
+      </w:r>
+    </w:p>
+    <w:p>
+      <w:pPr>
+        <w:pStyle w:val="ListParagraph"/>
+        <w:numPr>
+          <w:ilvl w:val="0"/>
+          <w:numId w:val="2"/>
+        </w:numPr>
+      </w:pPr>
+      <w:proofErr w:type="gramStart"/>
+      <w:r>
+        <w:t xml:space="preserve">If  </w:t>
+      </w:r>
+      <w:r>
+        <w:rPr>
+          <w:rFonts w:ascii="Courier New" w:hAnsi="Courier New" w:cs="Courier New"/>
+        </w:rPr>
+        <w:t>Multiplicity</w:t>
+      </w:r>
+      <w:proofErr w:type="gramEnd"/>
+      <w:r>
+        <w:rPr>
+          <w:rFonts w:ascii="Courier New" w:hAnsi="Courier New" w:cs="Courier New"/>
+        </w:rPr>
+        <w:t xml:space="preserve"> == </w:t>
+      </w:r>
+      <w:r>
+        <w:rPr>
+          <w:rFonts w:ascii="Courier New" w:hAnsi="Courier New" w:cs="Courier New"/>
+        </w:rPr>
+        <w:t>0..</w:t>
+      </w:r>
+      <w:r>
+        <w:t xml:space="preserve"> </w:t>
+      </w:r>
+      <w:r>
+        <w:t xml:space="preserve"> </w:t>
+      </w:r>
+      <w:proofErr w:type="gramStart"/>
+      <w:r>
+        <w:t>the</w:t>
+      </w:r>
+      <w:proofErr w:type="gramEnd"/>
+      <w:r>
+        <w:t xml:space="preserve"> </w:t>
+      </w:r>
+      <w:r>
+        <w:t>association</w:t>
+      </w:r>
+      <w:r>
+        <w:t xml:space="preserve"> </w:t>
+      </w:r>
+      <w:r>
+        <w:t xml:space="preserve">maps to </w:t>
+      </w:r>
+      <w:r>
+        <w:t xml:space="preserve"> </w:t>
+      </w:r>
+      <w:r>
+        <w:t>a</w:t>
+      </w:r>
+      <w:r>
+        <w:t xml:space="preserve"> </w:t>
+      </w:r>
+      <w:r>
+        <w:rPr>
+          <w:rFonts w:ascii="Courier New" w:hAnsi="Courier New" w:cs="Courier New"/>
+        </w:rPr>
+        <w:t>@</w:t>
+      </w:r>
+      <w:r>
+        <w:rPr>
+          <w:rFonts w:ascii="Courier New" w:hAnsi="Courier New" w:cs="Courier New"/>
+        </w:rPr>
+        <w:t>Optional</w:t>
+      </w:r>
+      <w:r>
+        <w:t xml:space="preserve"> member.</w:t>
+      </w:r>
+    </w:p>
+    <w:p>
+      <w:pPr>
+        <w:pStyle w:val="ListParagraph"/>
+        <w:numPr>
+          <w:ilvl w:val="0"/>
+          <w:numId w:val="2"/>
+        </w:numPr>
+      </w:pPr>
+      <w:proofErr w:type="gramStart"/>
+      <w:r>
+        <w:t xml:space="preserve">If  </w:t>
+      </w:r>
+      <w:r>
+        <w:rPr>
+          <w:rFonts w:ascii="Courier New" w:hAnsi="Courier New" w:cs="Courier New"/>
+        </w:rPr>
+        <w:t>Multiplicity</w:t>
+      </w:r>
+      <w:proofErr w:type="gramEnd"/>
+      <w:r>
+        <w:rPr>
+          <w:rFonts w:ascii="Courier New" w:hAnsi="Courier New" w:cs="Courier New"/>
+        </w:rPr>
+        <w:t xml:space="preserve"> == * </w:t>
+      </w:r>
+      <w:r>
+        <w:t xml:space="preserve"> </w:t>
+      </w:r>
+      <w:r>
+        <w:t xml:space="preserve"> </w:t>
+      </w:r>
+      <w:r>
+        <w:t>or it ends in “</w:t>
+      </w:r>
+      <w:r>
+        <w:rPr>
+          <w:rFonts w:ascii="Courier New" w:hAnsi="Courier New" w:cs="Courier New"/>
+        </w:rPr>
+        <w:t>*</w:t>
+      </w:r>
+      <w:r>
+        <w:t>” as in “</w:t>
+      </w:r>
+      <w:r>
+        <w:rPr>
+          <w:rFonts w:ascii="Courier New" w:hAnsi="Courier New" w:cs="Courier New"/>
+        </w:rPr>
+        <w:t>1..*</w:t>
+      </w:r>
+      <w:r>
+        <w:t xml:space="preserve"> </w:t>
+      </w:r>
+      <w:r>
+        <w:t xml:space="preserve">” </w:t>
+      </w:r>
+      <w:proofErr w:type="gramStart"/>
+      <w:r>
+        <w:t>or</w:t>
+      </w:r>
+      <w:proofErr w:type="gramEnd"/>
+      <w:r>
+        <w:t xml:space="preserve"> “</w:t>
+      </w:r>
+      <w:r>
+        <w:rPr>
+          <w:rFonts w:ascii="Courier New" w:hAnsi="Courier New" w:cs="Courier New"/>
+        </w:rPr>
+        <w:t>..*</w:t>
+      </w:r>
+      <w:r>
+        <w:t xml:space="preserve">”, </w:t>
+      </w:r>
+      <w:proofErr w:type="gramStart"/>
+      <w:r>
+        <w:t>the</w:t>
+      </w:r>
+      <w:proofErr w:type="gramEnd"/>
+      <w:r>
+        <w:t xml:space="preserve"> association maps to an unbounded sequence.</w:t>
+      </w:r>
+    </w:p>
+    <w:p>
+      <w:pPr>
+        <w:pStyle w:val="ListParagraph"/>
+        <w:numPr>
+          <w:ilvl w:val="0"/>
+          <w:numId w:val="2"/>
+        </w:numPr>
+      </w:pPr>
+      <w:r>
+        <w:t>In other cases it maps to a bounded sequence with max size the upper limit of the multiplicity range.</w:t>
+      </w:r>
+    </w:p>
+    <w:p>
+      <w:pPr>
+        <w:pStyle w:val="ListParagraph"/>
+        <w:numPr>
+          <w:ilvl w:val="1"/>
+          <w:numId w:val="2"/>
+        </w:numPr>
+      </w:pPr>
+      <w:r>
+        <w:t>In this case the lower limit is ignored</w:t>
+      </w:r>
+    </w:p>
+    <w:p>
+      <w:pPr>
+        <w:pStyle w:val="ListParagraph"/>
+        <w:numPr>
+          <w:ilvl w:val="1"/>
+          <w:numId w:val="2"/>
+        </w:numPr>
+      </w:pPr>
+      <w:r>
+        <w:t xml:space="preserve">If the upper limit is set to </w:t>
+      </w:r>
+      <w:r>
+        <w:rPr>
+          <w:rFonts w:ascii="Courier New" w:hAnsi="Courier New" w:cs="Courier New"/>
+        </w:rPr>
+        <w:t>0</w:t>
+      </w:r>
+      <w:r>
+        <w:t xml:space="preserve"> then it is treated as if it was </w:t>
+      </w:r>
+      <w:r>
+        <w:rPr>
+          <w:rFonts w:ascii="Courier New" w:hAnsi="Courier New" w:cs="Courier New"/>
+        </w:rPr>
+        <w:t>1</w:t>
+      </w:r>
+    </w:p>
+    <w:p/>
+    <w:p>
+      <w:r>
+        <w:t>This same logic can be presented in terms of a decision table as shown below:</w:t>
+      </w:r>
+    </w:p>
+    <w:p/>
+    <w:tbl>
+      <w:tblPr>
+        <w:tblStyle w:val="TableGrid"/>
+        <w:tblW w:w="0" w:type="auto"/>
+        <w:tblLayout w:type="fixed"/>
+        <w:tblLook w:val="04A0" w:firstRow="1" w:lastRow="0" w:firstColumn="1" w:lastColumn="0" w:noHBand="0" w:noVBand="1"/>
+      </w:tblPr>
+      <w:tblGrid>
+        <w:gridCol w:w="1998"/>
+        <w:gridCol w:w="1620"/>
+        <w:gridCol w:w="1710"/>
+        <w:gridCol w:w="3377"/>
+      </w:tblGrid>
+      <w:tr>
+        <w:tc>
+          <w:tcPr>
+            <w:tcW w:w="1998" w:type="dxa"/>
+          </w:tcPr>
+          <w:p>
+            <w:pPr>
+              <w:jc w:val="center"/>
+              <w:rPr>
+                <w:b/>
+                <w:i/>
+              </w:rPr>
+            </w:pPr>
+            <w:r>
+              <w:rPr>
+                <w:b/>
+                <w:i/>
+              </w:rPr>
+              <w:t>TARGET Multiplicity</w:t>
+            </w:r>
+          </w:p>
+        </w:tc>
+        <w:tc>
+          <w:tcPr>
+            <w:tcW w:w="1620" w:type="dxa"/>
+          </w:tcPr>
+          <w:p>
+            <w:pPr>
+              <w:jc w:val="center"/>
+              <w:rPr>
+                <w:b/>
+                <w:i/>
+              </w:rPr>
+            </w:pPr>
+            <w:r>
+              <w:rPr>
+                <w:b/>
+                <w:i/>
+              </w:rPr>
+              <w:t>TARGET Containment</w:t>
+            </w:r>
+          </w:p>
+        </w:tc>
+        <w:tc>
+          <w:tcPr>
+            <w:tcW w:w="1710" w:type="dxa"/>
+          </w:tcPr>
+          <w:p>
+            <w:pPr>
+              <w:tabs>
+                <w:tab w:val="left" w:pos="1584"/>
+              </w:tabs>
+              <w:ind w:right="-108"/>
+              <w:jc w:val="center"/>
+              <w:rPr>
+                <w:b/>
+                <w:i/>
+              </w:rPr>
+            </w:pPr>
+            <w:r>
+              <w:rPr>
+                <w:b/>
+                <w:i/>
+              </w:rPr>
+              <w:t>SOURCE Aggregation</w:t>
+            </w:r>
+          </w:p>
+        </w:tc>
+        <w:tc>
+          <w:tcPr>
+            <w:tcW w:w="3377" w:type="dxa"/>
+          </w:tcPr>
+          <w:p>
+            <w:pPr>
+              <w:jc w:val="center"/>
+              <w:rPr>
+                <w:b/>
+                <w:i/>
+              </w:rPr>
+            </w:pPr>
+            <w:r>
+              <w:rPr>
+                <w:b/>
+                <w:i/>
+              </w:rPr>
+              <w:t>Resulting member</w:t>
+            </w:r>
+          </w:p>
+        </w:tc>
+      </w:tr>
+      <w:tr>
+        <w:tc>
+          <w:tcPr>
+            <w:tcW w:w="1998" w:type="dxa"/>
+          </w:tcPr>
+          <w:p>
+            <w:r>
+              <w:t>0, 1, Unspecified</w:t>
+            </w:r>
+          </w:p>
+        </w:tc>
+        <w:tc>
+          <w:tcPr>
+            <w:tcW w:w="1620" w:type="dxa"/>
+          </w:tcPr>
+          <w:p>
+            <w:r>
+              <w:t>Value</w:t>
+            </w:r>
+          </w:p>
+        </w:tc>
+        <w:tc>
+          <w:tcPr>
+            <w:tcW w:w="1710" w:type="dxa"/>
+          </w:tcPr>
+          <w:p/>
+        </w:tc>
+        <w:tc>
+          <w:tcPr>
+            <w:tcW w:w="3377" w:type="dxa"/>
+          </w:tcPr>
+          <w:p>
+            <w:proofErr w:type="spellStart"/>
+            <w:proofErr w:type="gramStart"/>
+            <w:r>
+              <w:t>TargetType</w:t>
+            </w:r>
+            <w:proofErr w:type="spellEnd"/>
+            <w:r>
+              <w:t xml:space="preserve">  m</w:t>
+            </w:r>
+            <w:proofErr w:type="gramEnd"/>
+            <w:r>
+              <w:t>;</w:t>
+            </w:r>
+          </w:p>
+        </w:tc>
+      </w:tr>
+      <w:tr>
+        <w:tc>
+          <w:tcPr>
+            <w:tcW w:w="1998" w:type="dxa"/>
+          </w:tcPr>
+          <w:p>
+            <w:r>
+              <w:t>0, 1, Unspecified</w:t>
+            </w:r>
+          </w:p>
+        </w:tc>
+        <w:tc>
+          <w:tcPr>
+            <w:tcW w:w="1620" w:type="dxa"/>
+          </w:tcPr>
+          <w:p>
+            <w:r>
+              <w:t>Reference</w:t>
+            </w:r>
+          </w:p>
+        </w:tc>
+        <w:tc>
+          <w:tcPr>
+            <w:tcW w:w="1710" w:type="dxa"/>
+          </w:tcPr>
+          <w:p/>
+        </w:tc>
+        <w:tc>
+          <w:tcPr>
+            <w:tcW w:w="3377" w:type="dxa"/>
+          </w:tcPr>
+          <w:p>
+            <w:r>
+              <w:t xml:space="preserve">@Shared </w:t>
+            </w:r>
+            <w:proofErr w:type="spellStart"/>
+            <w:proofErr w:type="gramStart"/>
+            <w:r>
+              <w:t>TargetType</w:t>
+            </w:r>
+            <w:proofErr w:type="spellEnd"/>
+            <w:r>
+              <w:t xml:space="preserve">  </w:t>
+            </w:r>
+            <w:r>
+              <w:t>m</w:t>
+            </w:r>
+            <w:proofErr w:type="gramEnd"/>
+            <w:r>
+              <w:t>;</w:t>
+            </w:r>
+          </w:p>
+        </w:tc>
+      </w:tr>
+      <w:tr>
+        <w:tc>
+          <w:tcPr>
+            <w:tcW w:w="1998" w:type="dxa"/>
+          </w:tcPr>
+          <w:p>
+            <w:r>
+              <w:t>0, 1, Unspecified</w:t>
+            </w:r>
+          </w:p>
+        </w:tc>
+        <w:tc>
+          <w:tcPr>
+            <w:tcW w:w="1620" w:type="dxa"/>
+          </w:tcPr>
+          <w:p>
+            <w:r>
+              <w:t>Unspecified</w:t>
+            </w:r>
+          </w:p>
+        </w:tc>
+        <w:tc>
+          <w:tcPr>
+            <w:tcW w:w="1710" w:type="dxa"/>
+          </w:tcPr>
+          <w:p>
+            <w:r>
+              <w:t>Composite</w:t>
+            </w:r>
+          </w:p>
+        </w:tc>
+        <w:tc>
+          <w:tcPr>
+            <w:tcW w:w="3377" w:type="dxa"/>
+          </w:tcPr>
+          <w:p>
+            <w:proofErr w:type="spellStart"/>
+            <w:proofErr w:type="gramStart"/>
+            <w:r>
+              <w:t>TargetType</w:t>
+            </w:r>
+            <w:proofErr w:type="spellEnd"/>
+            <w:r>
+              <w:t xml:space="preserve">  </w:t>
+            </w:r>
+            <w:r>
+              <w:t>m</w:t>
+            </w:r>
+            <w:proofErr w:type="gramEnd"/>
+            <w:r>
+              <w:t>;</w:t>
+            </w:r>
+          </w:p>
+        </w:tc>
+      </w:tr>
+      <w:tr>
+        <w:tc>
+          <w:tcPr>
+            <w:tcW w:w="1998" w:type="dxa"/>
+          </w:tcPr>
+          <w:p>
+            <w:r>
+              <w:t>0, 1, Unspecified</w:t>
+            </w:r>
+          </w:p>
+        </w:tc>
+        <w:tc>
+          <w:tcPr>
+            <w:tcW w:w="1620" w:type="dxa"/>
+          </w:tcPr>
+          <w:p>
+            <w:r>
+              <w:t>Unspecified</w:t>
+            </w:r>
+          </w:p>
+        </w:tc>
+        <w:tc>
+          <w:tcPr>
+            <w:tcW w:w="1710" w:type="dxa"/>
+          </w:tcPr>
+          <w:p>
+            <w:r>
+              <w:t>Shared</w:t>
+            </w:r>
+          </w:p>
+        </w:tc>
+        <w:tc>
+          <w:tcPr>
+            <w:tcW w:w="3377" w:type="dxa"/>
+          </w:tcPr>
+          <w:p>
+            <w:r>
+              <w:t xml:space="preserve">@Shared </w:t>
+            </w:r>
+            <w:proofErr w:type="spellStart"/>
+            <w:proofErr w:type="gramStart"/>
+            <w:r>
+              <w:t>TargetType</w:t>
+            </w:r>
+            <w:proofErr w:type="spellEnd"/>
+            <w:r>
+              <w:t xml:space="preserve">  </w:t>
+            </w:r>
+            <w:r>
+              <w:t>m</w:t>
+            </w:r>
+            <w:proofErr w:type="gramEnd"/>
+            <w:r>
+              <w:t>;</w:t>
+            </w:r>
+          </w:p>
+        </w:tc>
+      </w:tr>
+      <w:tr>
+        <w:tc>
+          <w:tcPr>
+            <w:tcW w:w="1998" w:type="dxa"/>
+          </w:tcPr>
+          <w:p>
+            <w:r>
+              <w:lastRenderedPageBreak/>
+              <w:t>0</w:t>
+            </w:r>
+            <w:proofErr w:type="gramStart"/>
+            <w:r>
+              <w:t>..</w:t>
+            </w:r>
+            <w:proofErr w:type="gramEnd"/>
+            <w:r>
+              <w:t>1</w:t>
+            </w:r>
+          </w:p>
+        </w:tc>
+        <w:tc>
+          <w:tcPr>
+            <w:tcW w:w="1620" w:type="dxa"/>
+          </w:tcPr>
+          <w:p/>
+        </w:tc>
+        <w:tc>
+          <w:tcPr>
+            <w:tcW w:w="1710" w:type="dxa"/>
+          </w:tcPr>
+          <w:p>
+            <w:bookmarkStart w:id="2" w:name="_GoBack"/>
+            <w:bookmarkEnd w:id="2"/>
+          </w:p>
+        </w:tc>
+        <w:tc>
+          <w:tcPr>
+            <w:tcW w:w="3377" w:type="dxa"/>
+          </w:tcPr>
+          <w:p>
+            <w:r>
+              <w:t xml:space="preserve">@Optional </w:t>
+            </w:r>
+            <w:proofErr w:type="spellStart"/>
+            <w:proofErr w:type="gramStart"/>
+            <w:r>
+              <w:t>TargetType</w:t>
+            </w:r>
+            <w:proofErr w:type="spellEnd"/>
+            <w:r>
+              <w:t xml:space="preserve">  </w:t>
+            </w:r>
+            <w:r>
+              <w:t>m</w:t>
+            </w:r>
+            <w:proofErr w:type="gramEnd"/>
+            <w:r>
+              <w:t>;</w:t>
+            </w:r>
+          </w:p>
+        </w:tc>
+      </w:tr>
+      <w:tr>
+        <w:tc>
+          <w:tcPr>
+            <w:tcW w:w="1998" w:type="dxa"/>
+          </w:tcPr>
+          <w:p>
+            <w:r>
+              <w:t>*, 1</w:t>
+            </w:r>
+            <w:proofErr w:type="gramStart"/>
+            <w:r>
+              <w:t>..</w:t>
+            </w:r>
+            <w:proofErr w:type="gramEnd"/>
+            <w:r>
+              <w:t>*</w:t>
+            </w:r>
+            <w:proofErr w:type="gramStart"/>
+            <w:r>
+              <w:t>,  ..</w:t>
+            </w:r>
+            <w:proofErr w:type="gramEnd"/>
+            <w:r>
+              <w:t>*</w:t>
+            </w:r>
+          </w:p>
+        </w:tc>
+        <w:tc>
+          <w:tcPr>
+            <w:tcW w:w="1620" w:type="dxa"/>
+          </w:tcPr>
+          <w:p/>
+        </w:tc>
+        <w:tc>
+          <w:tcPr>
+            <w:tcW w:w="1710" w:type="dxa"/>
+          </w:tcPr>
+          <w:p/>
+        </w:tc>
+        <w:tc>
+          <w:tcPr>
+            <w:tcW w:w="3377" w:type="dxa"/>
+          </w:tcPr>
+          <w:p>
+            <w:proofErr w:type="gramStart"/>
+            <w:r>
+              <w:t>sequence</w:t>
+            </w:r>
+            <w:proofErr w:type="gramEnd"/>
+            <w:r>
+              <w:t>&lt;</w:t>
+            </w:r>
+            <w:r>
+              <w:t xml:space="preserve"> </w:t>
+            </w:r>
+            <w:proofErr w:type="spellStart"/>
+            <w:r>
+              <w:t>TargetType</w:t>
+            </w:r>
+            <w:proofErr w:type="spellEnd"/>
+            <w:r>
+              <w:t xml:space="preserve">  </w:t>
+            </w:r>
+            <w:r>
+              <w:t>&gt; m;</w:t>
+            </w:r>
+          </w:p>
+        </w:tc>
+      </w:tr>
+      <w:tr>
+        <w:tc>
+          <w:tcPr>
+            <w:tcW w:w="1998" w:type="dxa"/>
+          </w:tcPr>
+          <w:p>
+            <w:r>
+              <w:t>M</w:t>
+            </w:r>
+            <w:proofErr w:type="gramStart"/>
+            <w:r>
+              <w:t>..</w:t>
+            </w:r>
+            <w:proofErr w:type="gramEnd"/>
+            <w:r>
+              <w:t>N</w:t>
+            </w:r>
+          </w:p>
+        </w:tc>
+        <w:tc>
+          <w:tcPr>
+            <w:tcW w:w="1620" w:type="dxa"/>
+          </w:tcPr>
+          <w:p/>
+        </w:tc>
+        <w:tc>
+          <w:tcPr>
+            <w:tcW w:w="1710" w:type="dxa"/>
+          </w:tcPr>
+          <w:p/>
+        </w:tc>
+        <w:tc>
+          <w:tcPr>
+            <w:tcW w:w="3377" w:type="dxa"/>
+          </w:tcPr>
+          <w:p>
+            <w:proofErr w:type="gramStart"/>
+            <w:r>
+              <w:t>sequence</w:t>
+            </w:r>
+            <w:proofErr w:type="gramEnd"/>
+            <w:r>
+              <w:t>&lt;</w:t>
+            </w:r>
+            <w:r>
+              <w:t xml:space="preserve"> </w:t>
+            </w:r>
+            <w:proofErr w:type="spellStart"/>
+            <w:r>
+              <w:t>TargetType</w:t>
+            </w:r>
+            <w:proofErr w:type="spellEnd"/>
+            <w:r>
+              <w:t xml:space="preserve">  </w:t>
+            </w:r>
+            <w:r>
+              <w:t>, N&gt; m;</w:t>
+            </w:r>
+          </w:p>
+        </w:tc>
+      </w:tr>
+    </w:tbl>
+    <w:p/>
+    <w:p/>
+    <w:p>
+      <w:r>
+        <w:rPr>
+          <w:noProof/>
+        </w:rPr>
+        <w:drawing>
+          <wp:inline distT="0" distB="0" distL="0" distR="0" wp14:anchorId="0EEF1240" wp14:editId="049BEA3C">
+            <wp:extent cx="5486400" cy="4620895"/>
+            <wp:effectExtent l="0" t="0" r="0" b="1905"/>
+            <wp:docPr id="19" name="Picture 19"/>
+            <wp:cNvGraphicFramePr>
+              <a:graphicFrameLocks xmlns:a="http://schemas.openxmlformats.org/drawingml/2006/main" noChangeAspect="1"/>
+            </wp:cNvGraphicFramePr>
+            <a:graphic xmlns:a="http://schemas.openxmlformats.org/drawingml/2006/main">
+              <a:graphicData uri="http://schemas.openxmlformats.org/drawingml/2006/picture">
+                <pic:pic xmlns:pic="http://schemas.openxmlformats.org/drawingml/2006/picture">
+                  <pic:nvPicPr>
+                    <pic:cNvPr id="0" name="AssociationMultiplicityRules.png"/>
+                    <pic:cNvPicPr/>
+                  </pic:nvPicPr>
+                  <pic:blipFill>
+                    <a:blip r:embed="rId13">
+                      <a:extLst>
+                        <a:ext uri="{28A0092B-C50C-407E-A947-70E740481C1C}">
+                          <a14:useLocalDpi xmlns:a14="http://schemas.microsoft.com/office/drawing/2010/main" val="0"/>
+                        </a:ext>
+                      </a:extLst>
+                    </a:blip>
+                    <a:stretch>
+                      <a:fillRect/>
+                    </a:stretch>
+                  </pic:blipFill>
+                  <pic:spPr>
+                    <a:xfrm>
+                      <a:off x="0" y="0"/>
+                      <a:ext cx="5486400" cy="4620895"/>
+                    </a:xfrm>
+                    <a:prstGeom prst="rect">
+                      <a:avLst/>
+                    </a:prstGeom>
+                  </pic:spPr>
+                </pic:pic>
+              </a:graphicData>
+            </a:graphic>
+          </wp:inline>
+        </w:drawing>
+      </w:r>
+    </w:p>
+    <w:p/>
+    <w:p>
+      <w:pPr>
+        <w:rPr>
+          <w:i/>
+        </w:rPr>
+      </w:pPr>
+      <w:r>
+        <w:rPr>
+          <w:b/>
+        </w:rPr>
+        <w:t xml:space="preserve">Figure </w:t>
+      </w:r>
+      <w:r>
+        <w:rPr>
+          <w:b/>
+        </w:rPr>
+        <w:t>7</w:t>
+      </w:r>
+      <w:r>
+        <w:t xml:space="preserve">.  </w:t>
+      </w:r>
+      <w:r>
+        <w:rPr>
+          <w:i/>
+        </w:rPr>
+        <w:t>The member name qualifiers (</w:t>
+      </w:r>
+      <w:r>
+        <w:rPr>
+          <w:rFonts w:ascii="Courier New" w:hAnsi="Courier New" w:cs="Courier New"/>
+          <w:i/>
+        </w:rPr>
+        <w:t>@Shared</w:t>
+      </w:r>
+      <w:r>
+        <w:rPr>
+          <w:i/>
+        </w:rPr>
+        <w:t xml:space="preserve"> or sequence) </w:t>
+      </w:r>
+      <w:proofErr w:type="gramStart"/>
+      <w:r>
+        <w:rPr>
+          <w:i/>
+        </w:rPr>
+        <w:t>is</w:t>
+      </w:r>
+      <w:proofErr w:type="gramEnd"/>
+      <w:r>
+        <w:rPr>
+          <w:i/>
+        </w:rPr>
+        <w:t xml:space="preserve"> determined by the association target multiplicity. </w:t>
+      </w:r>
+    </w:p>
+    <w:p>
+      <w:pPr>
+        <w:rPr>
+          <w:i/>
+        </w:rPr>
+      </w:pPr>
+    </w:p>
+    <w:p>
+      <w:r>
+        <w:t xml:space="preserve">For example, the relationships between the </w:t>
+      </w:r>
+      <w:proofErr w:type="gramStart"/>
+      <w:r>
+        <w:t>SOURCE</w:t>
+      </w:r>
+      <w:proofErr w:type="gramEnd"/>
+      <w:r>
+        <w:t xml:space="preserve"> class </w:t>
+      </w:r>
+      <w:proofErr w:type="spellStart"/>
+      <w:r>
+        <w:rPr>
+          <w:rFonts w:ascii="Courier New" w:hAnsi="Courier New" w:cs="Courier New"/>
+        </w:rPr>
+        <w:t>SourceClassM</w:t>
+      </w:r>
+      <w:proofErr w:type="spellEnd"/>
+      <w:r>
+        <w:t xml:space="preserve"> and the TARGET classes shown in Figure 7 are mapped to the following IDL4 structure:</w:t>
+      </w:r>
+    </w:p>
+    <w:p>
+      <w:pPr>
+        <w:pStyle w:val="IDLCode"/>
+      </w:pPr>
+      <w:r>
+        <w:t xml:space="preserve">    </w:t>
+      </w:r>
+      <w:proofErr w:type="spellStart"/>
+      <w:proofErr w:type="gramStart"/>
+      <w:r>
+        <w:t>struct</w:t>
+      </w:r>
+      <w:proofErr w:type="spellEnd"/>
+      <w:proofErr w:type="gramEnd"/>
+      <w:r>
+        <w:t xml:space="preserve"> </w:t>
+      </w:r>
+      <w:proofErr w:type="spellStart"/>
+      <w:r>
+        <w:t>SourceClassM</w:t>
+      </w:r>
+      <w:proofErr w:type="spellEnd"/>
+      <w:r>
+        <w:t xml:space="preserve"> {</w:t>
+      </w:r>
+    </w:p>
+    <w:p>
+      <w:pPr>
+        <w:pStyle w:val="IDLCode"/>
+      </w:pPr>
+      <w:r>
+        <w:t xml:space="preserve">        </w:t>
+      </w:r>
+      <w:proofErr w:type="gramStart"/>
+      <w:r>
+        <w:t xml:space="preserve">@Shared  </w:t>
+      </w:r>
+      <w:proofErr w:type="spellStart"/>
+      <w:r>
+        <w:t>TargetClassM</w:t>
+      </w:r>
+      <w:proofErr w:type="spellEnd"/>
+      <w:proofErr w:type="gramEnd"/>
+      <w:r>
+        <w:t xml:space="preserve">    </w:t>
+      </w:r>
+      <w:proofErr w:type="spellStart"/>
+      <w:r>
+        <w:t>multiplicity_unspecified</w:t>
+      </w:r>
+      <w:proofErr w:type="spellEnd"/>
+      <w:r>
+        <w:t xml:space="preserve">; </w:t>
+      </w:r>
+    </w:p>
+    <w:p>
+      <w:pPr>
+        <w:pStyle w:val="IDLCode"/>
+      </w:pPr>
+      <w:r>
+        <w:t xml:space="preserve">        </w:t>
+      </w:r>
+      <w:proofErr w:type="gramStart"/>
+      <w:r>
+        <w:t>sequence</w:t>
+      </w:r>
+      <w:proofErr w:type="gramEnd"/>
+      <w:r>
+        <w:t xml:space="preserve">&lt;TargetClassM,1&gt; </w:t>
+      </w:r>
+      <w:proofErr w:type="spellStart"/>
+      <w:r>
+        <w:t>multiplicity_zero</w:t>
+      </w:r>
+      <w:proofErr w:type="spellEnd"/>
+      <w:r>
+        <w:t>;</w:t>
+      </w:r>
+    </w:p>
+    <w:p>
+      <w:pPr>
+        <w:pStyle w:val="IDLCode"/>
+      </w:pPr>
+      <w:r>
+        <w:t xml:space="preserve">        </w:t>
+      </w:r>
+      <w:proofErr w:type="gramStart"/>
+      <w:r>
+        <w:t>sequence</w:t>
+      </w:r>
+      <w:proofErr w:type="gramEnd"/>
+      <w:r>
+        <w:t>&lt;</w:t>
+      </w:r>
+      <w:proofErr w:type="spellStart"/>
+      <w:r>
+        <w:t>TargetClassM</w:t>
+      </w:r>
+      <w:proofErr w:type="spellEnd"/>
+      <w:r>
+        <w:t xml:space="preserve">&gt;   </w:t>
+      </w:r>
+      <w:proofErr w:type="spellStart"/>
+      <w:r>
+        <w:t>multiplicity_zero_to_star</w:t>
+      </w:r>
+      <w:proofErr w:type="spellEnd"/>
+      <w:r>
+        <w:t>;</w:t>
+      </w:r>
+    </w:p>
+    <w:p>
+      <w:pPr>
+        <w:pStyle w:val="IDLCode"/>
+      </w:pPr>
+      <w:r>
+        <w:t xml:space="preserve">        </w:t>
+      </w:r>
+      <w:proofErr w:type="gramStart"/>
+      <w:r>
+        <w:t>sequence</w:t>
+      </w:r>
+      <w:proofErr w:type="gramEnd"/>
+      <w:r>
+        <w:t xml:space="preserve">&lt;TargetClassM,1&gt; </w:t>
+      </w:r>
+      <w:proofErr w:type="spellStart"/>
+      <w:r>
+        <w:t>multiplicity_zero_to_one</w:t>
+      </w:r>
+      <w:proofErr w:type="spellEnd"/>
+      <w:r>
+        <w:t>;</w:t>
+      </w:r>
+    </w:p>
+    <w:p>
+      <w:pPr>
+        <w:pStyle w:val="IDLCode"/>
+      </w:pPr>
+      <w:r>
+        <w:t xml:space="preserve">        </w:t>
+      </w:r>
+      <w:proofErr w:type="gramStart"/>
+      <w:r>
+        <w:t xml:space="preserve">@Shared  </w:t>
+      </w:r>
+      <w:proofErr w:type="spellStart"/>
+      <w:r>
+        <w:t>TargetClassM</w:t>
+      </w:r>
+      <w:proofErr w:type="spellEnd"/>
+      <w:proofErr w:type="gramEnd"/>
+      <w:r>
+        <w:t xml:space="preserve">    </w:t>
+      </w:r>
+      <w:proofErr w:type="spellStart"/>
+      <w:r>
+        <w:t>multiplicity_one</w:t>
+      </w:r>
+      <w:proofErr w:type="spellEnd"/>
+      <w:r>
+        <w:t xml:space="preserve">; </w:t>
+      </w:r>
+    </w:p>
+    <w:p>
+      <w:pPr>
+        <w:pStyle w:val="IDLCode"/>
+      </w:pPr>
+      <w:r>
+        <w:t xml:space="preserve">        </w:t>
+      </w:r>
+      <w:proofErr w:type="gramStart"/>
+      <w:r>
+        <w:t>sequence</w:t>
+      </w:r>
+      <w:proofErr w:type="gramEnd"/>
+      <w:r>
+        <w:t>&lt;</w:t>
+      </w:r>
+      <w:proofErr w:type="spellStart"/>
+      <w:r>
+        <w:t>TargetClassM</w:t>
+      </w:r>
+      <w:proofErr w:type="spellEnd"/>
+      <w:r>
+        <w:t>&gt;   multipliticy_1_to_dots;</w:t>
+      </w:r>
+    </w:p>
+    <w:p>
+      <w:pPr>
+        <w:pStyle w:val="IDLCode"/>
+      </w:pPr>
+      <w:r>
+        <w:t xml:space="preserve">        </w:t>
+      </w:r>
+      <w:proofErr w:type="gramStart"/>
+      <w:r>
+        <w:t>sequence</w:t>
+      </w:r>
+      <w:proofErr w:type="gramEnd"/>
+      <w:r>
+        <w:t>&lt;</w:t>
+      </w:r>
+      <w:proofErr w:type="spellStart"/>
+      <w:r>
+        <w:t>TargetClassM</w:t>
+      </w:r>
+      <w:proofErr w:type="spellEnd"/>
+      <w:r>
+        <w:t>&gt;   multiplicity_1_to_star;</w:t>
+      </w:r>
+    </w:p>
+    <w:p>
+      <w:pPr>
+        <w:pStyle w:val="IDLCode"/>
+      </w:pPr>
+      <w:r>
+        <w:t xml:space="preserve">    };</w:t>
+      </w:r>
+    </w:p>
+    <w:p/>
+    <w:p>
+      <w:r>
+        <w:t xml:space="preserve">Following the UML semantics the decision of using @Shared should be taken based on the </w:t>
+      </w:r>
+      <w:r>
+        <w:t>SOURCE role Aggregation property</w:t>
+      </w:r>
+      <w:r>
+        <w:t xml:space="preserve">. If “shared” then it means that the referenced object is independent of the source, this means its lifecycle is independent so it would be more appropriate to use @Shared. If the </w:t>
+      </w:r>
+      <w:r>
+        <w:t>Aggregation property</w:t>
+      </w:r>
+      <w:r>
+        <w:t xml:space="preserve"> is “composite” then we should not use @Shared. But it seems like commonly people are not paying attention to this and rather focus on the Containment property.</w:t>
+      </w:r>
+    </w:p>
+    <w:p/>
+    <w:p>
+      <w:r>
+        <w:t>A compromise would be to let the “containment” override the Aggregation property. That if Containment==Value then we do not make it @Shared. Otherwise we do as the Aggregation indicates.</w:t>
+      </w:r>
+    </w:p>
+    <w:p/>
+    <w:p>
+      <w:pPr>
         <w:pStyle w:val="Heading2"/>
       </w:pPr>
       <w:r>
-        <w:lastRenderedPageBreak/>
         <w:t>Name for members generated from associations</w:t>
       </w:r>
     </w:p>
@@ -6540,7 +7984,7 @@
                     <pic:cNvPicPr/>
                   </pic:nvPicPr>
                   <pic:blipFill>
-                    <a:blip r:embed="rId13">
+                    <a:blip r:embed="rId14">
                       <a:extLst>
                         <a:ext uri="{28A0092B-C50C-407E-A947-70E740481C1C}">
                           <a14:useLocalDpi xmlns:a14="http://schemas.microsoft.com/office/drawing/2010/main" val="0"/>
@@ -6568,7 +8012,6 @@
       </w:r>
     </w:p>
     <w:p>
-      <w:proofErr w:type="gramStart"/>
       <w:r>
         <w:rPr>
           <w:b/>
@@ -6582,11 +8025,7 @@
         <w:t>6</w:t>
       </w:r>
       <w:r>
-        <w:t>.</w:t>
-      </w:r>
-      <w:proofErr w:type="gramEnd"/>
-      <w:r>
-        <w:t xml:space="preserve"> </w:t>
+        <w:t xml:space="preserve">. </w:t>
       </w:r>
       <w:r>
         <w:rPr>
@@ -6612,6 +8051,7 @@
     <w:p/>
     <w:p>
       <w:r>
+        <w:lastRenderedPageBreak/>
         <w:t xml:space="preserve">For example, the relationship between the SOURCE class </w:t>
       </w:r>
       <w:r>
@@ -6757,659 +8197,6 @@
       <w:proofErr w:type="spellEnd"/>
       <w:r>
         <w:t>;</w:t>
-      </w:r>
-    </w:p>
-    <w:p>
-      <w:pPr>
-        <w:pStyle w:val="IDLCode"/>
-      </w:pPr>
-      <w:r>
-        <w:t xml:space="preserve">    };</w:t>
-      </w:r>
-    </w:p>
-    <w:p>
-      <w:pPr>
-        <w:pStyle w:val="Heading3"/>
-      </w:pPr>
-      <w:r>
-        <w:t>Associations resulting on arrays and sequences as members</w:t>
-      </w:r>
-    </w:p>
-    <w:p>
-      <w:r>
-        <w:t>Similar to</w:t>
-      </w:r>
-      <w:r>
-        <w:t xml:space="preserve"> IDL structure members created from UML class attributes, the structure members created from class relationships can also appear as  IDL4 </w:t>
-      </w:r>
-      <w:r>
-        <w:rPr>
-          <w:rFonts w:ascii="Courier New" w:hAnsi="Courier New" w:cs="Courier New"/>
-        </w:rPr>
-        <w:t>@Shared</w:t>
-      </w:r>
-      <w:r>
-        <w:t xml:space="preserve"> members (pointers in </w:t>
-      </w:r>
-      <w:r>
-        <w:t xml:space="preserve">RTI </w:t>
-      </w:r>
-      <w:proofErr w:type="spellStart"/>
-      <w:r>
-        <w:t>Connext</w:t>
-      </w:r>
-      <w:proofErr w:type="spellEnd"/>
-      <w:r>
-        <w:t xml:space="preserve"> DDS 5.2) or sequences. </w:t>
-      </w:r>
-    </w:p>
-    <w:p>
-      <w:r>
-        <w:lastRenderedPageBreak/>
-        <w:t xml:space="preserve">The decision on whether the type of on the mapped IDL4 member </w:t>
-      </w:r>
-      <w:r>
-        <w:rPr>
-          <w:rFonts w:ascii="Courier New" w:hAnsi="Courier New" w:cs="Courier New"/>
-        </w:rPr>
-        <w:t>@Shared</w:t>
-      </w:r>
-      <w:r>
-        <w:t xml:space="preserve"> or a sequence and the bounds of the sequence are based on the value of the </w:t>
-      </w:r>
-      <w:r>
-        <w:rPr>
-          <w:b/>
-        </w:rPr>
-        <w:t>Multiplicity</w:t>
-      </w:r>
-      <w:r>
-        <w:t xml:space="preserve"> Property of  the TARGET Role of the association. </w:t>
-      </w:r>
-    </w:p>
-    <w:p/>
-    <w:p>
-      <w:pPr>
-        <w:pStyle w:val="ListParagraph"/>
-        <w:numPr>
-          <w:ilvl w:val="0"/>
-          <w:numId w:val="2"/>
-        </w:numPr>
-      </w:pPr>
-      <w:proofErr w:type="gramStart"/>
-      <w:r>
-        <w:t xml:space="preserve">If  </w:t>
-      </w:r>
-      <w:r>
-        <w:rPr>
-          <w:rFonts w:ascii="Courier New" w:hAnsi="Courier New" w:cs="Courier New"/>
-        </w:rPr>
-        <w:t>Multiplicity</w:t>
-      </w:r>
-      <w:proofErr w:type="gramEnd"/>
-      <w:r>
-        <w:rPr>
-          <w:rFonts w:ascii="Courier New" w:hAnsi="Courier New" w:cs="Courier New"/>
-        </w:rPr>
-        <w:t xml:space="preserve"> </w:t>
-      </w:r>
-      <w:r>
-        <w:rPr>
-          <w:rFonts w:ascii="Courier New" w:hAnsi="Courier New" w:cs="Courier New"/>
-        </w:rPr>
-        <w:t>== 1</w:t>
-      </w:r>
-      <w:r>
-        <w:t xml:space="preserve">  </w:t>
-      </w:r>
-      <w:r>
-        <w:rPr>
-          <w:rFonts w:ascii="Courier New" w:hAnsi="Courier New" w:cs="Courier New"/>
-        </w:rPr>
-        <w:t>or Multiplicity</w:t>
-      </w:r>
-      <w:r>
-        <w:rPr>
-          <w:rFonts w:ascii="Courier New" w:hAnsi="Courier New" w:cs="Courier New"/>
-        </w:rPr>
-        <w:t xml:space="preserve"> == 0</w:t>
-      </w:r>
-      <w:r>
-        <w:t xml:space="preserve">, or it is unspecified, then the association maps to a </w:t>
-      </w:r>
-      <w:r>
-        <w:rPr>
-          <w:rFonts w:ascii="Courier New" w:hAnsi="Courier New" w:cs="Courier New"/>
-        </w:rPr>
-        <w:t>@Shared</w:t>
-      </w:r>
-      <w:r>
-        <w:t xml:space="preserve"> member.</w:t>
-      </w:r>
-    </w:p>
-    <w:p>
-      <w:pPr>
-        <w:pStyle w:val="ListParagraph"/>
-        <w:numPr>
-          <w:ilvl w:val="0"/>
-          <w:numId w:val="2"/>
-        </w:numPr>
-      </w:pPr>
-      <w:proofErr w:type="gramStart"/>
-      <w:r>
-        <w:t xml:space="preserve">If  </w:t>
-      </w:r>
-      <w:r>
-        <w:rPr>
-          <w:rFonts w:ascii="Courier New" w:hAnsi="Courier New" w:cs="Courier New"/>
-        </w:rPr>
-        <w:t>Multiplicity</w:t>
-      </w:r>
-      <w:proofErr w:type="gramEnd"/>
-      <w:r>
-        <w:rPr>
-          <w:rFonts w:ascii="Courier New" w:hAnsi="Courier New" w:cs="Courier New"/>
-        </w:rPr>
-        <w:t xml:space="preserve">  == * </w:t>
-      </w:r>
-      <w:r>
-        <w:t xml:space="preserve"> or it ends in </w:t>
-      </w:r>
-      <w:r>
-        <w:rPr>
-          <w:rFonts w:ascii="Courier New" w:hAnsi="Courier New" w:cs="Courier New"/>
-        </w:rPr>
-        <w:t>*</w:t>
-      </w:r>
-      <w:r>
-        <w:t xml:space="preserve"> as in </w:t>
-      </w:r>
-      <w:r>
-        <w:rPr>
-          <w:rFonts w:ascii="Courier New" w:hAnsi="Courier New" w:cs="Courier New"/>
-        </w:rPr>
-        <w:t>1..*</w:t>
-      </w:r>
-      <w:r>
-        <w:t xml:space="preserve"> or </w:t>
-      </w:r>
-      <w:r>
-        <w:rPr>
-          <w:rFonts w:ascii="Courier New" w:hAnsi="Courier New" w:cs="Courier New"/>
-        </w:rPr>
-        <w:t>..*</w:t>
-      </w:r>
-      <w:r>
-        <w:t xml:space="preserve">, </w:t>
-      </w:r>
-      <w:r>
-        <w:t>then the association maps to an unbounded sequence.</w:t>
-      </w:r>
-    </w:p>
-    <w:p>
-      <w:pPr>
-        <w:pStyle w:val="ListParagraph"/>
-        <w:numPr>
-          <w:ilvl w:val="0"/>
-          <w:numId w:val="2"/>
-        </w:numPr>
-      </w:pPr>
-      <w:r>
-        <w:t>In other cases it maps to a bounded sequence with max size the upper limit of the multiplicity range.</w:t>
-      </w:r>
-    </w:p>
-    <w:p>
-      <w:pPr>
-        <w:pStyle w:val="ListParagraph"/>
-        <w:numPr>
-          <w:ilvl w:val="1"/>
-          <w:numId w:val="2"/>
-        </w:numPr>
-      </w:pPr>
-      <w:r>
-        <w:t>In this case the lower limit is ignored</w:t>
-      </w:r>
-    </w:p>
-    <w:p>
-      <w:pPr>
-        <w:pStyle w:val="ListParagraph"/>
-        <w:numPr>
-          <w:ilvl w:val="1"/>
-          <w:numId w:val="2"/>
-        </w:numPr>
-      </w:pPr>
-      <w:r>
-        <w:t xml:space="preserve">If the upper limit is set to </w:t>
-      </w:r>
-      <w:r>
-        <w:rPr>
-          <w:rFonts w:ascii="Courier New" w:hAnsi="Courier New" w:cs="Courier New"/>
-        </w:rPr>
-        <w:t>0</w:t>
-      </w:r>
-      <w:r>
-        <w:t xml:space="preserve"> then it is treated as if it was </w:t>
-      </w:r>
-      <w:r>
-        <w:rPr>
-          <w:rFonts w:ascii="Courier New" w:hAnsi="Courier New" w:cs="Courier New"/>
-        </w:rPr>
-        <w:t>1</w:t>
-      </w:r>
-    </w:p>
-    <w:p/>
-    <w:p>
-      <w:r>
-        <w:rPr>
-          <w:noProof/>
-        </w:rPr>
-        <w:drawing>
-          <wp:inline distT="0" distB="0" distL="0" distR="0" wp14:anchorId="04F4D853" wp14:editId="00C3E6E5">
-            <wp:extent cx="5486400" cy="4620895"/>
-            <wp:effectExtent l="0" t="0" r="0" b="1905"/>
-            <wp:docPr id="19" name="Picture 19"/>
-            <wp:cNvGraphicFramePr>
-              <a:graphicFrameLocks xmlns:a="http://schemas.openxmlformats.org/drawingml/2006/main" noChangeAspect="1"/>
-            </wp:cNvGraphicFramePr>
-            <a:graphic xmlns:a="http://schemas.openxmlformats.org/drawingml/2006/main">
-              <a:graphicData uri="http://schemas.openxmlformats.org/drawingml/2006/picture">
-                <pic:pic xmlns:pic="http://schemas.openxmlformats.org/drawingml/2006/picture">
-                  <pic:nvPicPr>
-                    <pic:cNvPr id="0" name="AssociationMultiplicityRules.png"/>
-                    <pic:cNvPicPr/>
-                  </pic:nvPicPr>
-                  <pic:blipFill>
-                    <a:blip r:embed="rId14">
-                      <a:extLst>
-                        <a:ext uri="{28A0092B-C50C-407E-A947-70E740481C1C}">
-                          <a14:useLocalDpi xmlns:a14="http://schemas.microsoft.com/office/drawing/2010/main" val="0"/>
-                        </a:ext>
-                      </a:extLst>
-                    </a:blip>
-                    <a:stretch>
-                      <a:fillRect/>
-                    </a:stretch>
-                  </pic:blipFill>
-                  <pic:spPr>
-                    <a:xfrm>
-                      <a:off x="0" y="0"/>
-                      <a:ext cx="5486400" cy="4620895"/>
-                    </a:xfrm>
-                    <a:prstGeom prst="rect">
-                      <a:avLst/>
-                    </a:prstGeom>
-                  </pic:spPr>
-                </pic:pic>
-              </a:graphicData>
-            </a:graphic>
-          </wp:inline>
-        </w:drawing>
-      </w:r>
-    </w:p>
-    <w:p/>
-    <w:p>
-      <w:pPr>
-        <w:rPr>
-          <w:i/>
-        </w:rPr>
-      </w:pPr>
-      <w:proofErr w:type="gramStart"/>
-      <w:r>
-        <w:rPr>
-          <w:b/>
-        </w:rPr>
-        <w:t xml:space="preserve">Figure </w:t>
-      </w:r>
-      <w:r>
-        <w:rPr>
-          <w:b/>
-        </w:rPr>
-        <w:t>7</w:t>
-      </w:r>
-      <w:r>
-        <w:t>.</w:t>
-      </w:r>
-      <w:proofErr w:type="gramEnd"/>
-      <w:r>
-        <w:t xml:space="preserve">  </w:t>
-      </w:r>
-      <w:r>
-        <w:rPr>
-          <w:i/>
-        </w:rPr>
-        <w:t xml:space="preserve">The member name </w:t>
-      </w:r>
-      <w:r>
-        <w:rPr>
-          <w:i/>
-        </w:rPr>
-        <w:t>qualifiers</w:t>
-      </w:r>
-      <w:r>
-        <w:rPr>
-          <w:i/>
-        </w:rPr>
-        <w:t xml:space="preserve"> (</w:t>
-      </w:r>
-      <w:r>
-        <w:rPr>
-          <w:rFonts w:ascii="Courier New" w:hAnsi="Courier New" w:cs="Courier New"/>
-          <w:i/>
-        </w:rPr>
-        <w:t>@Shared</w:t>
-      </w:r>
-      <w:bookmarkStart w:id="2" w:name="_GoBack"/>
-      <w:bookmarkEnd w:id="2"/>
-      <w:r>
-        <w:rPr>
-          <w:i/>
-        </w:rPr>
-        <w:t xml:space="preserve"> or sequence) is determined by the association target multiplicity. </w:t>
-      </w:r>
-    </w:p>
-    <w:p>
-      <w:pPr>
-        <w:rPr>
-          <w:i/>
-        </w:rPr>
-      </w:pPr>
-    </w:p>
-    <w:p>
-      <w:r>
-        <w:t xml:space="preserve">For example, the relationships between the SOURCE class </w:t>
-      </w:r>
-      <w:proofErr w:type="spellStart"/>
-      <w:r>
-        <w:rPr>
-          <w:rFonts w:ascii="Courier New" w:hAnsi="Courier New" w:cs="Courier New"/>
-        </w:rPr>
-        <w:t>SourceClassM</w:t>
-      </w:r>
-      <w:proofErr w:type="spellEnd"/>
-      <w:r>
-        <w:t xml:space="preserve"> and the TARGET classes shown in Figure 7 are mapped to the following IDL4 structure:</w:t>
-      </w:r>
-    </w:p>
-    <w:p>
-      <w:pPr>
-        <w:pStyle w:val="IDLCode"/>
-      </w:pPr>
-      <w:r>
-        <w:lastRenderedPageBreak/>
-        <w:t xml:space="preserve">    </w:t>
-      </w:r>
-      <w:proofErr w:type="spellStart"/>
-      <w:proofErr w:type="gramStart"/>
-      <w:r>
-        <w:t>struct</w:t>
-      </w:r>
-      <w:proofErr w:type="spellEnd"/>
-      <w:proofErr w:type="gramEnd"/>
-      <w:r>
-        <w:t xml:space="preserve"> </w:t>
-      </w:r>
-      <w:proofErr w:type="spellStart"/>
-      <w:r>
-        <w:t>SourceClass</w:t>
-      </w:r>
-      <w:r>
-        <w:t>M</w:t>
-      </w:r>
-      <w:proofErr w:type="spellEnd"/>
-      <w:r>
-        <w:t xml:space="preserve"> {</w:t>
-      </w:r>
-    </w:p>
-    <w:p>
-      <w:pPr>
-        <w:pStyle w:val="IDLCode"/>
-      </w:pPr>
-      <w:r>
-        <w:t xml:space="preserve">        </w:t>
-      </w:r>
-      <w:proofErr w:type="gramStart"/>
-      <w:r>
-        <w:t xml:space="preserve">@Shared </w:t>
-      </w:r>
-      <w:r>
-        <w:t xml:space="preserve"> </w:t>
-      </w:r>
-      <w:proofErr w:type="spellStart"/>
-      <w:r>
-        <w:t>TargetClass</w:t>
-      </w:r>
-      <w:r>
-        <w:t>M</w:t>
-      </w:r>
-      <w:proofErr w:type="spellEnd"/>
-      <w:proofErr w:type="gramEnd"/>
-      <w:r>
-        <w:t xml:space="preserve"> </w:t>
-      </w:r>
-      <w:r>
-        <w:t xml:space="preserve"> </w:t>
-      </w:r>
-      <w:r>
-        <w:t xml:space="preserve">  </w:t>
-      </w:r>
-      <w:proofErr w:type="spellStart"/>
-      <w:r>
-        <w:t>multiplicity</w:t>
-      </w:r>
-      <w:r>
-        <w:t>_unspecified</w:t>
-      </w:r>
-      <w:proofErr w:type="spellEnd"/>
-      <w:r>
-        <w:t xml:space="preserve">; </w:t>
-      </w:r>
-    </w:p>
-    <w:p>
-      <w:pPr>
-        <w:pStyle w:val="IDLCode"/>
-      </w:pPr>
-      <w:r>
-        <w:t xml:space="preserve">        </w:t>
-      </w:r>
-      <w:proofErr w:type="gramStart"/>
-      <w:r>
-        <w:t>sequence&lt;</w:t>
-      </w:r>
-      <w:proofErr w:type="gramEnd"/>
-      <w:r>
-        <w:t>Targe</w:t>
-      </w:r>
-      <w:r>
-        <w:t>tClass</w:t>
-      </w:r>
-      <w:r>
-        <w:t>M</w:t>
-      </w:r>
-      <w:r>
-        <w:t xml:space="preserve">,1&gt; </w:t>
-      </w:r>
-      <w:proofErr w:type="spellStart"/>
-      <w:r>
-        <w:t>multiplicity_zero</w:t>
-      </w:r>
-      <w:proofErr w:type="spellEnd"/>
-      <w:r>
-        <w:t>;</w:t>
-      </w:r>
-    </w:p>
-    <w:p>
-      <w:pPr>
-        <w:pStyle w:val="IDLCode"/>
-      </w:pPr>
-      <w:r>
-        <w:t xml:space="preserve">        </w:t>
-      </w:r>
-      <w:proofErr w:type="gramStart"/>
-      <w:r>
-        <w:t>sequence&lt;</w:t>
-      </w:r>
-      <w:proofErr w:type="spellStart"/>
-      <w:proofErr w:type="gramEnd"/>
-      <w:r>
-        <w:t>TargetClass</w:t>
-      </w:r>
-      <w:r>
-        <w:t>M</w:t>
-      </w:r>
-      <w:proofErr w:type="spellEnd"/>
-      <w:r>
-        <w:t xml:space="preserve">&gt; </w:t>
-      </w:r>
-      <w:r>
-        <w:t xml:space="preserve">  </w:t>
-      </w:r>
-      <w:proofErr w:type="spellStart"/>
-      <w:r>
-        <w:t>multiplicity_zero_to_star</w:t>
-      </w:r>
-      <w:proofErr w:type="spellEnd"/>
-      <w:r>
-        <w:t>;</w:t>
-      </w:r>
-    </w:p>
-    <w:p>
-      <w:pPr>
-        <w:pStyle w:val="IDLCode"/>
-      </w:pPr>
-      <w:r>
-        <w:t xml:space="preserve">        </w:t>
-      </w:r>
-      <w:proofErr w:type="gramStart"/>
-      <w:r>
-        <w:t>sequence&lt;</w:t>
-      </w:r>
-      <w:proofErr w:type="gramEnd"/>
-      <w:r>
-        <w:t>TargetClass</w:t>
-      </w:r>
-      <w:r>
-        <w:t>M</w:t>
-      </w:r>
-      <w:r>
-        <w:t xml:space="preserve">,1&gt; </w:t>
-      </w:r>
-      <w:proofErr w:type="spellStart"/>
-      <w:r>
-        <w:t>multiplicity_zero_to_one</w:t>
-      </w:r>
-      <w:proofErr w:type="spellEnd"/>
-      <w:r>
-        <w:t>;</w:t>
-      </w:r>
-    </w:p>
-    <w:p>
-      <w:pPr>
-        <w:pStyle w:val="IDLCode"/>
-      </w:pPr>
-      <w:r>
-        <w:t xml:space="preserve"> </w:t>
-      </w:r>
-      <w:r>
-        <w:t xml:space="preserve">      </w:t>
-      </w:r>
-      <w:r>
-        <w:t xml:space="preserve"> </w:t>
-      </w:r>
-      <w:proofErr w:type="gramStart"/>
-      <w:r>
-        <w:t xml:space="preserve">@Shared </w:t>
-      </w:r>
-      <w:r>
-        <w:t xml:space="preserve"> </w:t>
-      </w:r>
-      <w:proofErr w:type="spellStart"/>
-      <w:r>
-        <w:t>TargetClass</w:t>
-      </w:r>
-      <w:r>
-        <w:t>M</w:t>
-      </w:r>
-      <w:proofErr w:type="spellEnd"/>
-      <w:proofErr w:type="gramEnd"/>
-      <w:r>
-        <w:t xml:space="preserve">  </w:t>
-      </w:r>
-      <w:r>
-        <w:t xml:space="preserve">  </w:t>
-      </w:r>
-      <w:proofErr w:type="spellStart"/>
-      <w:r>
-        <w:t>multiplicity_one</w:t>
-      </w:r>
-      <w:proofErr w:type="spellEnd"/>
-      <w:r>
-        <w:t xml:space="preserve">; </w:t>
-      </w:r>
-    </w:p>
-    <w:p>
-      <w:pPr>
-        <w:pStyle w:val="IDLCode"/>
-      </w:pPr>
-      <w:r>
-        <w:t xml:space="preserve">        </w:t>
-      </w:r>
-      <w:proofErr w:type="gramStart"/>
-      <w:r>
-        <w:t>sequence</w:t>
-      </w:r>
-      <w:r>
-        <w:t>&lt;</w:t>
-      </w:r>
-      <w:proofErr w:type="spellStart"/>
-      <w:proofErr w:type="gramEnd"/>
-      <w:r>
-        <w:t>TargetClass</w:t>
-      </w:r>
-      <w:r>
-        <w:t>M</w:t>
-      </w:r>
-      <w:proofErr w:type="spellEnd"/>
-      <w:r>
-        <w:t xml:space="preserve">&gt;  </w:t>
-      </w:r>
-      <w:r>
-        <w:t xml:space="preserve"> </w:t>
-      </w:r>
-      <w:r>
-        <w:t>multipliticy_1_to_dots;</w:t>
-      </w:r>
-    </w:p>
-    <w:p>
-      <w:pPr>
-        <w:pStyle w:val="IDLCode"/>
-      </w:pPr>
-      <w:r>
-        <w:t xml:space="preserve"> </w:t>
-      </w:r>
-      <w:r>
-        <w:t xml:space="preserve">       </w:t>
-      </w:r>
-      <w:proofErr w:type="gramStart"/>
-      <w:r>
-        <w:t>sequence&lt;</w:t>
-      </w:r>
-      <w:proofErr w:type="spellStart"/>
-      <w:proofErr w:type="gramEnd"/>
-      <w:r>
-        <w:t>TargetClass</w:t>
-      </w:r>
-      <w:r>
-        <w:t>M</w:t>
-      </w:r>
-      <w:proofErr w:type="spellEnd"/>
-      <w:r>
-        <w:t xml:space="preserve">&gt;  </w:t>
-      </w:r>
-      <w:r>
-        <w:t xml:space="preserve"> </w:t>
-      </w:r>
-      <w:r>
-        <w:t>multiplicity_1_to_star;</w:t>
       </w:r>
     </w:p>
     <w:p>
@@ -7521,7 +8308,7 @@
 </file>
 
 <file path=word/endnotes.xml><?xml version="1.0" encoding="utf-8"?>
-<w:endnotes xmlns:wpc="http://schemas.microsoft.com/office/word/2010/wordprocessingCanvas" xmlns:mc="http://schemas.openxmlformats.org/markup-compatibility/2006" xmlns:o="urn:schemas-microsoft-com:office:office" xmlns:r="http://schemas.openxmlformats.org/officeDocument/2006/relationships" xmlns:m="http://schemas.openxmlformats.org/officeDocument/2006/math" xmlns:v="urn:schemas-microsoft-com:vml" xmlns:wp14="http://schemas.microsoft.com/office/word/2010/wordprocessingDrawing" xmlns:wp="http://schemas.openxmlformats.org/drawingml/2006/wordprocessingDrawing" xmlns:w10="urn:schemas-microsoft-com:office:word" xmlns:w="http://schemas.openxmlformats.org/wordprocessingml/2006/main" xmlns:w14="http://schemas.microsoft.com/office/word/2010/wordml" xmlns:wpg="http://schemas.microsoft.com/office/word/2010/wordprocessingGroup" xmlns:wpi="http://schemas.microsoft.com/office/word/2010/wordprocessingInk" xmlns:wne="http://schemas.microsoft.com/office/word/2006/wordml" xmlns:wps="http://schemas.microsoft.com/office/word/2010/wordprocessingShape" mc:Ignorable="w14 wp14">
+<w:endnotes xmlns:wpc="http://schemas.microsoft.com/office/word/2010/wordprocessingCanvas" xmlns:mo="http://schemas.microsoft.com/office/mac/office/2008/main" xmlns:mc="http://schemas.openxmlformats.org/markup-compatibility/2006" xmlns:mv="urn:schemas-microsoft-com:mac:vml" xmlns:o="urn:schemas-microsoft-com:office:office" xmlns:r="http://schemas.openxmlformats.org/officeDocument/2006/relationships" xmlns:m="http://schemas.openxmlformats.org/officeDocument/2006/math" xmlns:v="urn:schemas-microsoft-com:vml" xmlns:wp14="http://schemas.microsoft.com/office/word/2010/wordprocessingDrawing" xmlns:wp="http://schemas.openxmlformats.org/drawingml/2006/wordprocessingDrawing" xmlns:w10="urn:schemas-microsoft-com:office:word" xmlns:w="http://schemas.openxmlformats.org/wordprocessingml/2006/main" xmlns:w14="http://schemas.microsoft.com/office/word/2010/wordml" xmlns:wpg="http://schemas.microsoft.com/office/word/2010/wordprocessingGroup" xmlns:wpi="http://schemas.microsoft.com/office/word/2010/wordprocessingInk" xmlns:wne="http://schemas.microsoft.com/office/word/2006/wordml" xmlns:wps="http://schemas.microsoft.com/office/word/2010/wordprocessingShape" mc:Ignorable="w14 wp14">
   <w:endnote w:type="separator" w:id="-1">
     <w:p>
       <w:r>
@@ -7540,7 +8327,7 @@
 </file>
 
 <file path=word/footer1.xml><?xml version="1.0" encoding="utf-8"?>
-<w:ftr xmlns:wpc="http://schemas.microsoft.com/office/word/2010/wordprocessingCanvas" xmlns:mc="http://schemas.openxmlformats.org/markup-compatibility/2006" xmlns:o="urn:schemas-microsoft-com:office:office" xmlns:r="http://schemas.openxmlformats.org/officeDocument/2006/relationships" xmlns:m="http://schemas.openxmlformats.org/officeDocument/2006/math" xmlns:v="urn:schemas-microsoft-com:vml" xmlns:wp14="http://schemas.microsoft.com/office/word/2010/wordprocessingDrawing" xmlns:wp="http://schemas.openxmlformats.org/drawingml/2006/wordprocessingDrawing" xmlns:w10="urn:schemas-microsoft-com:office:word" xmlns:w="http://schemas.openxmlformats.org/wordprocessingml/2006/main" xmlns:w14="http://schemas.microsoft.com/office/word/2010/wordml" xmlns:wpg="http://schemas.microsoft.com/office/word/2010/wordprocessingGroup" xmlns:wpi="http://schemas.microsoft.com/office/word/2010/wordprocessingInk" xmlns:wne="http://schemas.microsoft.com/office/word/2006/wordml" xmlns:wps="http://schemas.microsoft.com/office/word/2010/wordprocessingShape" mc:Ignorable="w14 wp14">
+<w:ftr xmlns:wpc="http://schemas.microsoft.com/office/word/2010/wordprocessingCanvas" xmlns:mo="http://schemas.microsoft.com/office/mac/office/2008/main" xmlns:mc="http://schemas.openxmlformats.org/markup-compatibility/2006" xmlns:mv="urn:schemas-microsoft-com:mac:vml" xmlns:o="urn:schemas-microsoft-com:office:office" xmlns:r="http://schemas.openxmlformats.org/officeDocument/2006/relationships" xmlns:m="http://schemas.openxmlformats.org/officeDocument/2006/math" xmlns:v="urn:schemas-microsoft-com:vml" xmlns:wp14="http://schemas.microsoft.com/office/word/2010/wordprocessingDrawing" xmlns:wp="http://schemas.openxmlformats.org/drawingml/2006/wordprocessingDrawing" xmlns:w10="urn:schemas-microsoft-com:office:word" xmlns:w="http://schemas.openxmlformats.org/wordprocessingml/2006/main" xmlns:w14="http://schemas.microsoft.com/office/word/2010/wordml" xmlns:wpg="http://schemas.microsoft.com/office/word/2010/wordprocessingGroup" xmlns:wpi="http://schemas.microsoft.com/office/word/2010/wordprocessingInk" xmlns:wne="http://schemas.microsoft.com/office/word/2006/wordml" xmlns:wps="http://schemas.microsoft.com/office/word/2010/wordprocessingShape" mc:Ignorable="w14 wp14">
   <w:sdt>
     <w:sdtPr>
       <w:id w:val="2078092038"/>
@@ -7573,7 +8360,7 @@
           <w:rPr>
             <w:noProof/>
           </w:rPr>
-          <w:t>1</w:t>
+          <w:t>10</w:t>
         </w:r>
         <w:r>
           <w:rPr>
@@ -7593,7 +8380,7 @@
 </file>
 
 <file path=word/footnotes.xml><?xml version="1.0" encoding="utf-8"?>
-<w:footnotes xmlns:wpc="http://schemas.microsoft.com/office/word/2010/wordprocessingCanvas" xmlns:mc="http://schemas.openxmlformats.org/markup-compatibility/2006" xmlns:o="urn:schemas-microsoft-com:office:office" xmlns:r="http://schemas.openxmlformats.org/officeDocument/2006/relationships" xmlns:m="http://schemas.openxmlformats.org/officeDocument/2006/math" xmlns:v="urn:schemas-microsoft-com:vml" xmlns:wp14="http://schemas.microsoft.com/office/word/2010/wordprocessingDrawing" xmlns:wp="http://schemas.openxmlformats.org/drawingml/2006/wordprocessingDrawing" xmlns:w10="urn:schemas-microsoft-com:office:word" xmlns:w="http://schemas.openxmlformats.org/wordprocessingml/2006/main" xmlns:w14="http://schemas.microsoft.com/office/word/2010/wordml" xmlns:wpg="http://schemas.microsoft.com/office/word/2010/wordprocessingGroup" xmlns:wpi="http://schemas.microsoft.com/office/word/2010/wordprocessingInk" xmlns:wne="http://schemas.microsoft.com/office/word/2006/wordml" xmlns:wps="http://schemas.microsoft.com/office/word/2010/wordprocessingShape" mc:Ignorable="w14 wp14">
+<w:footnotes xmlns:wpc="http://schemas.microsoft.com/office/word/2010/wordprocessingCanvas" xmlns:mo="http://schemas.microsoft.com/office/mac/office/2008/main" xmlns:mc="http://schemas.openxmlformats.org/markup-compatibility/2006" xmlns:mv="urn:schemas-microsoft-com:mac:vml" xmlns:o="urn:schemas-microsoft-com:office:office" xmlns:r="http://schemas.openxmlformats.org/officeDocument/2006/relationships" xmlns:m="http://schemas.openxmlformats.org/officeDocument/2006/math" xmlns:v="urn:schemas-microsoft-com:vml" xmlns:wp14="http://schemas.microsoft.com/office/word/2010/wordprocessingDrawing" xmlns:wp="http://schemas.openxmlformats.org/drawingml/2006/wordprocessingDrawing" xmlns:w10="urn:schemas-microsoft-com:office:word" xmlns:w="http://schemas.openxmlformats.org/wordprocessingml/2006/main" xmlns:w14="http://schemas.microsoft.com/office/word/2010/wordml" xmlns:wpg="http://schemas.microsoft.com/office/word/2010/wordprocessingGroup" xmlns:wpi="http://schemas.microsoft.com/office/word/2010/wordprocessingInk" xmlns:wne="http://schemas.microsoft.com/office/word/2006/wordml" xmlns:wps="http://schemas.microsoft.com/office/word/2010/wordprocessingShape" mc:Ignorable="w14 wp14">
   <w:footnote w:type="separator" w:id="-1">
     <w:p>
       <w:r>
@@ -7612,7 +8399,7 @@
 </file>
 
 <file path=word/numbering.xml><?xml version="1.0" encoding="utf-8"?>
-<w:numbering xmlns:wpc="http://schemas.microsoft.com/office/word/2010/wordprocessingCanvas" xmlns:mc="http://schemas.openxmlformats.org/markup-compatibility/2006" xmlns:o="urn:schemas-microsoft-com:office:office" xmlns:r="http://schemas.openxmlformats.org/officeDocument/2006/relationships" xmlns:m="http://schemas.openxmlformats.org/officeDocument/2006/math" xmlns:v="urn:schemas-microsoft-com:vml" xmlns:wp14="http://schemas.microsoft.com/office/word/2010/wordprocessingDrawing" xmlns:wp="http://schemas.openxmlformats.org/drawingml/2006/wordprocessingDrawing" xmlns:w10="urn:schemas-microsoft-com:office:word" xmlns:w="http://schemas.openxmlformats.org/wordprocessingml/2006/main" xmlns:w14="http://schemas.microsoft.com/office/word/2010/wordml" xmlns:wpg="http://schemas.microsoft.com/office/word/2010/wordprocessingGroup" xmlns:wpi="http://schemas.microsoft.com/office/word/2010/wordprocessingInk" xmlns:wne="http://schemas.microsoft.com/office/word/2006/wordml" xmlns:wps="http://schemas.microsoft.com/office/word/2010/wordprocessingShape" mc:Ignorable="w14 wp14">
+<w:numbering xmlns:wpc="http://schemas.microsoft.com/office/word/2010/wordprocessingCanvas" xmlns:mo="http://schemas.microsoft.com/office/mac/office/2008/main" xmlns:mc="http://schemas.openxmlformats.org/markup-compatibility/2006" xmlns:mv="urn:schemas-microsoft-com:mac:vml" xmlns:o="urn:schemas-microsoft-com:office:office" xmlns:r="http://schemas.openxmlformats.org/officeDocument/2006/relationships" xmlns:m="http://schemas.openxmlformats.org/officeDocument/2006/math" xmlns:v="urn:schemas-microsoft-com:vml" xmlns:wp14="http://schemas.microsoft.com/office/word/2010/wordprocessingDrawing" xmlns:wp="http://schemas.openxmlformats.org/drawingml/2006/wordprocessingDrawing" xmlns:w10="urn:schemas-microsoft-com:office:word" xmlns:w="http://schemas.openxmlformats.org/wordprocessingml/2006/main" xmlns:w14="http://schemas.microsoft.com/office/word/2010/wordml" xmlns:wpg="http://schemas.microsoft.com/office/word/2010/wordprocessingGroup" xmlns:wpi="http://schemas.microsoft.com/office/word/2010/wordprocessingInk" xmlns:wne="http://schemas.microsoft.com/office/word/2006/wordml" xmlns:wps="http://schemas.microsoft.com/office/word/2010/wordprocessingShape" mc:Ignorable="w14 wp14">
   <w:abstractNum w:abstractNumId="0">
     <w:nsid w:val="345616FD"/>
     <w:multiLevelType w:val="multilevel"/>
@@ -7736,7 +8523,7 @@
         <w:rFonts w:ascii="Courier New" w:hAnsi="Courier New" w:hint="default"/>
       </w:rPr>
     </w:lvl>
-    <w:lvl w:ilvl="2" w:tplc="04090005" w:tentative="1">
+    <w:lvl w:ilvl="2" w:tplc="04090005">
       <w:start w:val="1"/>
       <w:numFmt w:val="bullet"/>
       <w:lvlText w:val=""/>
@@ -8085,7 +8872,7 @@
     </w:rPrDefault>
     <w:pPrDefault/>
   </w:docDefaults>
-  <w:latentStyles w:defLockedState="0" w:defUIPriority="99" w:defSemiHidden="1" w:defUnhideWhenUsed="1" w:defQFormat="0" w:count="267">
+  <w:latentStyles w:defLockedState="0" w:defUIPriority="99" w:defSemiHidden="1" w:defUnhideWhenUsed="1" w:defQFormat="0" w:count="276">
     <w:lsdException w:name="Normal" w:semiHidden="0" w:uiPriority="0" w:unhideWhenUsed="0" w:qFormat="1"/>
     <w:lsdException w:name="heading 1" w:semiHidden="0" w:uiPriority="9" w:unhideWhenUsed="0" w:qFormat="1"/>
     <w:lsdException w:name="heading 2" w:uiPriority="9" w:qFormat="1"/>
@@ -8476,6 +9263,7 @@
   <w:style w:type="character" w:default="1" w:styleId="DefaultParagraphFont">
     <w:name w:val="Default Paragraph Font"/>
     <w:uiPriority w:val="1"/>
+    <w:semiHidden/>
     <w:unhideWhenUsed/>
   </w:style>
   <w:style w:type="table" w:default="1" w:styleId="TableNormal">
@@ -8692,6 +9480,7 @@
     <w:uiPriority w:val="59"/>
     <w:rsid w:val="00077D6D"/>
     <w:tblPr>
+      <w:tblInd w:w="0" w:type="dxa"/>
       <w:tblBorders>
         <w:top w:val="single" w:sz="4" w:space="0" w:color="auto"/>
         <w:left w:val="single" w:sz="4" w:space="0" w:color="auto"/>
@@ -8700,6 +9489,12 @@
         <w:insideH w:val="single" w:sz="4" w:space="0" w:color="auto"/>
         <w:insideV w:val="single" w:sz="4" w:space="0" w:color="auto"/>
       </w:tblBorders>
+      <w:tblCellMar>
+        <w:top w:w="0" w:type="dxa"/>
+        <w:left w:w="108" w:type="dxa"/>
+        <w:bottom w:w="0" w:type="dxa"/>
+        <w:right w:w="108" w:type="dxa"/>
+      </w:tblCellMar>
     </w:tblPr>
   </w:style>
   <w:style w:type="paragraph" w:styleId="Header">
@@ -8830,11 +9625,22 @@
     <w:uiPriority w:val="99"/>
     <w:rsid w:val="00CA2F96"/>
   </w:style>
+  <w:style w:type="character" w:styleId="Strong">
+    <w:name w:val="Strong"/>
+    <w:basedOn w:val="DefaultParagraphFont"/>
+    <w:uiPriority w:val="22"/>
+    <w:qFormat/>
+    <w:rsid w:val="00013A9B"/>
+    <w:rPr>
+      <w:b/>
+      <w:bCs/>
+    </w:rPr>
+  </w:style>
 </w:styles>
 </file>
 
 <file path=word/stylesWithEffects.xml><?xml version="1.0" encoding="utf-8"?>
-<w:styles xmlns:wpc="http://schemas.microsoft.com/office/word/2010/wordprocessingCanvas" xmlns:mc="http://schemas.openxmlformats.org/markup-compatibility/2006" xmlns:o="urn:schemas-microsoft-com:office:office" xmlns:r="http://schemas.openxmlformats.org/officeDocument/2006/relationships" xmlns:m="http://schemas.openxmlformats.org/officeDocument/2006/math" xmlns:v="urn:schemas-microsoft-com:vml" xmlns:wp14="http://schemas.microsoft.com/office/word/2010/wordprocessingDrawing" xmlns:wp="http://schemas.openxmlformats.org/drawingml/2006/wordprocessingDrawing" xmlns:w10="urn:schemas-microsoft-com:office:word" xmlns:w="http://schemas.openxmlformats.org/wordprocessingml/2006/main" xmlns:w14="http://schemas.microsoft.com/office/word/2010/wordml" xmlns:wpg="http://schemas.microsoft.com/office/word/2010/wordprocessingGroup" xmlns:wpi="http://schemas.microsoft.com/office/word/2010/wordprocessingInk" xmlns:wne="http://schemas.microsoft.com/office/word/2006/wordml" xmlns:wps="http://schemas.microsoft.com/office/word/2010/wordprocessingShape" mc:Ignorable="w14 wp14">
+<w:styles xmlns:wpc="http://schemas.microsoft.com/office/word/2010/wordprocessingCanvas" xmlns:mo="http://schemas.microsoft.com/office/mac/office/2008/main" xmlns:mc="http://schemas.openxmlformats.org/markup-compatibility/2006" xmlns:mv="urn:schemas-microsoft-com:mac:vml" xmlns:o="urn:schemas-microsoft-com:office:office" xmlns:r="http://schemas.openxmlformats.org/officeDocument/2006/relationships" xmlns:m="http://schemas.openxmlformats.org/officeDocument/2006/math" xmlns:v="urn:schemas-microsoft-com:vml" xmlns:wp14="http://schemas.microsoft.com/office/word/2010/wordprocessingDrawing" xmlns:wp="http://schemas.openxmlformats.org/drawingml/2006/wordprocessingDrawing" xmlns:w10="urn:schemas-microsoft-com:office:word" xmlns:w="http://schemas.openxmlformats.org/wordprocessingml/2006/main" xmlns:w14="http://schemas.microsoft.com/office/word/2010/wordml" xmlns:wpg="http://schemas.microsoft.com/office/word/2010/wordprocessingGroup" xmlns:wpi="http://schemas.microsoft.com/office/word/2010/wordprocessingInk" xmlns:wne="http://schemas.microsoft.com/office/word/2006/wordml" xmlns:wps="http://schemas.microsoft.com/office/word/2010/wordprocessingShape" mc:Ignorable="w14 wp14">
   <w:docDefaults>
     <w:rPrDefault>
       <w:rPr>
@@ -8846,7 +9652,7 @@
     </w:rPrDefault>
     <w:pPrDefault/>
   </w:docDefaults>
-  <w:latentStyles w:defLockedState="0" w:defUIPriority="99" w:defSemiHidden="1" w:defUnhideWhenUsed="1" w:defQFormat="0" w:count="267">
+  <w:latentStyles w:defLockedState="0" w:defUIPriority="99" w:defSemiHidden="1" w:defUnhideWhenUsed="1" w:defQFormat="0" w:count="276">
     <w:lsdException w:name="Normal" w:semiHidden="0" w:uiPriority="0" w:unhideWhenUsed="0" w:qFormat="1"/>
     <w:lsdException w:name="heading 1" w:semiHidden="0" w:uiPriority="9" w:unhideWhenUsed="0" w:qFormat="1"/>
     <w:lsdException w:name="heading 2" w:uiPriority="9" w:qFormat="1"/>
@@ -9237,6 +10043,7 @@
   <w:style w:type="character" w:default="1" w:styleId="DefaultParagraphFont">
     <w:name w:val="Default Paragraph Font"/>
     <w:uiPriority w:val="1"/>
+    <w:semiHidden/>
     <w:unhideWhenUsed/>
   </w:style>
   <w:style w:type="table" w:default="1" w:styleId="TableNormal">
@@ -9453,6 +10260,7 @@
     <w:uiPriority w:val="59"/>
     <w:rsid w:val="00077D6D"/>
     <w:tblPr>
+      <w:tblInd w:w="0" w:type="dxa"/>
       <w:tblBorders>
         <w:top w:val="single" w:sz="4" w:space="0" w:color="auto"/>
         <w:left w:val="single" w:sz="4" w:space="0" w:color="auto"/>
@@ -9461,6 +10269,12 @@
         <w:insideH w:val="single" w:sz="4" w:space="0" w:color="auto"/>
         <w:insideV w:val="single" w:sz="4" w:space="0" w:color="auto"/>
       </w:tblBorders>
+      <w:tblCellMar>
+        <w:top w:w="0" w:type="dxa"/>
+        <w:left w:w="108" w:type="dxa"/>
+        <w:bottom w:w="0" w:type="dxa"/>
+        <w:right w:w="108" w:type="dxa"/>
+      </w:tblCellMar>
     </w:tblPr>
   </w:style>
   <w:style w:type="paragraph" w:styleId="Header">
@@ -9590,6 +10404,17 @@
     <w:link w:val="Footer"/>
     <w:uiPriority w:val="99"/>
     <w:rsid w:val="00CA2F96"/>
+  </w:style>
+  <w:style w:type="character" w:styleId="Strong">
+    <w:name w:val="Strong"/>
+    <w:basedOn w:val="DefaultParagraphFont"/>
+    <w:uiPriority w:val="22"/>
+    <w:qFormat/>
+    <w:rsid w:val="00013A9B"/>
+    <w:rPr>
+      <w:b/>
+      <w:bCs/>
+    </w:rPr>
   </w:style>
 </w:styles>
 </file>

</xml_diff>